<commit_message>
Update reading notes for GIS Tutorial
</commit_message>
<xml_diff>
--- a/Notes/SOC5650_Notes_Gorr_GIS-Tutorial-1_2018v00.docx
+++ b/Notes/SOC5650_Notes_Gorr_GIS-Tutorial-1_2018v00.docx
@@ -2770,10 +2770,7 @@
         <w:spacing w:after="0" w:line="240" w:lineRule="auto"/>
       </w:pPr>
       <w:r>
-        <w:t>What is metadata</w:t>
-      </w:r>
-      <w:r>
-        <w:t>?</w:t>
+        <w:t>What is metadata?</w:t>
       </w:r>
     </w:p>
     <w:p>
@@ -2786,10 +2783,7 @@
         <w:spacing w:after="0" w:line="240" w:lineRule="auto"/>
       </w:pPr>
       <w:r>
-        <w:t>What are world projections</w:t>
-      </w:r>
-      <w:r>
-        <w:t>?</w:t>
+        <w:t>What are world projections?</w:t>
       </w:r>
     </w:p>
     <w:p>
@@ -2802,10 +2796,7 @@
         <w:spacing w:after="0" w:line="240" w:lineRule="auto"/>
       </w:pPr>
       <w:r>
-        <w:t>What are US projections</w:t>
-      </w:r>
-      <w:r>
-        <w:t>?</w:t>
+        <w:t>What are US projections?</w:t>
       </w:r>
     </w:p>
     <w:p>
@@ -2850,10 +2841,7 @@
         <w:spacing w:after="0" w:line="240" w:lineRule="auto"/>
       </w:pPr>
       <w:r>
-        <w:t>Metadata is documentation of spatial data to facilitate its interpretation and proper use</w:t>
-      </w:r>
-      <w:r>
-        <w:t>.</w:t>
+        <w:t>Metadata is documentation of spatial data to facilitate its interpretation and proper use.</w:t>
       </w:r>
     </w:p>
     <w:p>
@@ -3161,8 +3149,6 @@
       <w:pPr>
         <w:spacing w:after="0" w:line="240" w:lineRule="auto"/>
       </w:pPr>
-      <w:bookmarkStart w:id="0" w:name="_GoBack"/>
-      <w:bookmarkEnd w:id="0"/>
     </w:p>
     <w:p>
       <w:pPr>
@@ -3208,13 +3194,7 @@
         <w:spacing w:after="0" w:line="240" w:lineRule="auto"/>
       </w:pPr>
       <w:r>
-        <w:t xml:space="preserve">How do you </w:t>
-      </w:r>
-      <w:r>
-        <w:t>use attribute and spatial queries to extract features</w:t>
-      </w:r>
-      <w:r>
-        <w:t>?</w:t>
+        <w:t>How do you use attribute and spatial queries to extract features?</w:t>
       </w:r>
     </w:p>
     <w:p>
@@ -3227,10 +3207,7 @@
         <w:spacing w:after="0" w:line="240" w:lineRule="auto"/>
       </w:pPr>
       <w:r>
-        <w:t>How do you clip features</w:t>
-      </w:r>
-      <w:r>
-        <w:t>?</w:t>
+        <w:t>How do you clip features?</w:t>
       </w:r>
     </w:p>
     <w:p>
@@ -3243,10 +3220,7 @@
         <w:spacing w:after="0" w:line="240" w:lineRule="auto"/>
       </w:pPr>
       <w:r>
-        <w:t>What does it mean to dissolve features</w:t>
-      </w:r>
-      <w:r>
-        <w:t>?</w:t>
+        <w:t>What does it mean to dissolve features?</w:t>
       </w:r>
     </w:p>
     <w:p>
@@ -3422,11 +3396,188 @@
     <w:p>
       <w:pPr>
         <w:spacing w:after="0" w:line="240" w:lineRule="auto"/>
-      </w:pPr>
+        <w:sectPr>
+          <w:headerReference w:type="default" r:id="rId25"/>
+          <w:footerReference w:type="default" r:id="rId26"/>
+          <w:pgSz w:w="12240" w:h="15840"/>
+          <w:pgMar w:top="1440" w:right="1440" w:bottom="1440" w:left="1440" w:header="720" w:footer="720" w:gutter="0"/>
+          <w:pgNumType w:start="1"/>
+          <w:cols w:space="720"/>
+          <w:docGrid w:linePitch="360"/>
+        </w:sectPr>
+      </w:pPr>
+    </w:p>
+    <w:p>
+      <w:pPr>
+        <w:spacing w:after="120" w:line="240" w:lineRule="auto"/>
+        <w:rPr>
+          <w:rFonts w:ascii="Calibri" w:eastAsia="Calibri" w:hAnsi="Calibri" w:cs="Times New Roman"/>
+          <w:b/>
+        </w:rPr>
+      </w:pPr>
+      <w:r>
+        <w:rPr>
+          <w:rFonts w:ascii="Calibri" w:eastAsia="Calibri" w:hAnsi="Calibri" w:cs="Times New Roman"/>
+          <w:b/>
+        </w:rPr>
+        <w:lastRenderedPageBreak/>
+        <w:t>Preview Questions</w:t>
+      </w:r>
+    </w:p>
+    <w:p>
+      <w:pPr>
+        <w:numPr>
+          <w:ilvl w:val="0"/>
+          <w:numId w:val="29"/>
+        </w:numPr>
+        <w:spacing w:after="120" w:line="240" w:lineRule="auto"/>
+        <w:contextualSpacing/>
+        <w:rPr>
+          <w:rFonts w:ascii="Calibri" w:eastAsia="Calibri" w:hAnsi="Calibri" w:cs="Times New Roman"/>
+        </w:rPr>
+      </w:pPr>
+      <w:r>
+        <w:rPr>
+          <w:rFonts w:ascii="Calibri" w:eastAsia="Calibri" w:hAnsi="Calibri" w:cs="Times New Roman"/>
+        </w:rPr>
+        <w:t>How do you merge two or more separate but adjacent layers into a single layer?</w:t>
+      </w:r>
+    </w:p>
+    <w:p>
+      <w:pPr>
+        <w:numPr>
+          <w:ilvl w:val="0"/>
+          <w:numId w:val="29"/>
+        </w:numPr>
+        <w:spacing w:after="120" w:line="240" w:lineRule="auto"/>
+        <w:contextualSpacing/>
+        <w:rPr>
+          <w:rFonts w:ascii="Calibri" w:eastAsia="Calibri" w:hAnsi="Calibri" w:cs="Times New Roman"/>
+        </w:rPr>
+      </w:pPr>
+      <w:r>
+        <w:rPr>
+          <w:rFonts w:ascii="Calibri" w:eastAsia="Calibri" w:hAnsi="Calibri" w:cs="Times New Roman"/>
+        </w:rPr>
+        <w:t xml:space="preserve">How do you create a new feature class combining all the features and attributes of two </w:t>
+      </w:r>
+      <w:proofErr w:type="gramStart"/>
+      <w:r>
+        <w:rPr>
+          <w:rFonts w:ascii="Calibri" w:eastAsia="Calibri" w:hAnsi="Calibri" w:cs="Times New Roman"/>
+        </w:rPr>
+        <w:t>input</w:t>
+      </w:r>
+      <w:proofErr w:type="gramEnd"/>
+      <w:r>
+        <w:rPr>
+          <w:rFonts w:ascii="Calibri" w:eastAsia="Calibri" w:hAnsi="Calibri" w:cs="Times New Roman"/>
+        </w:rPr>
+        <w:t>, overlaying feature classes?</w:t>
+      </w:r>
+    </w:p>
+    <w:p>
+      <w:pPr>
+        <w:numPr>
+          <w:ilvl w:val="0"/>
+          <w:numId w:val="29"/>
+        </w:numPr>
+        <w:spacing w:after="120" w:line="240" w:lineRule="auto"/>
+        <w:contextualSpacing/>
+        <w:rPr>
+          <w:rFonts w:ascii="Calibri" w:eastAsia="Calibri" w:hAnsi="Calibri" w:cs="Times New Roman"/>
+        </w:rPr>
+      </w:pPr>
+      <w:r>
+        <w:rPr>
+          <w:rFonts w:ascii="Calibri" w:eastAsia="Calibri" w:hAnsi="Calibri" w:cs="Times New Roman"/>
+        </w:rPr>
+        <w:t>How do you create a new feature class that combines the geometry and attributes of two input polygon layers to generate a new output polygon layer?</w:t>
+      </w:r>
+    </w:p>
+    <w:p>
+      <w:pPr>
+        <w:spacing w:after="120" w:line="240" w:lineRule="auto"/>
+        <w:rPr>
+          <w:rFonts w:ascii="Calibri" w:eastAsia="Calibri" w:hAnsi="Calibri" w:cs="Times New Roman"/>
+          <w:b/>
+        </w:rPr>
+      </w:pPr>
+      <w:r>
+        <w:rPr>
+          <w:rFonts w:ascii="Calibri" w:eastAsia="Calibri" w:hAnsi="Calibri" w:cs="Times New Roman"/>
+          <w:b/>
+        </w:rPr>
+        <w:t>Reading Summary</w:t>
+      </w:r>
+    </w:p>
+    <w:p>
+      <w:pPr>
+        <w:numPr>
+          <w:ilvl w:val="0"/>
+          <w:numId w:val="30"/>
+        </w:numPr>
+        <w:spacing w:after="120" w:line="240" w:lineRule="auto"/>
+        <w:contextualSpacing/>
+        <w:rPr>
+          <w:rFonts w:ascii="Calibri" w:eastAsia="Calibri" w:hAnsi="Calibri" w:cs="Times New Roman"/>
+        </w:rPr>
+      </w:pPr>
+      <w:r>
+        <w:rPr>
+          <w:rFonts w:ascii="Calibri" w:eastAsia="Calibri" w:hAnsi="Calibri" w:cs="Times New Roman"/>
+        </w:rPr>
+        <w:t>Use Geoprocessing &gt; Merge function to merge several feature layers into one feature class.</w:t>
+      </w:r>
+    </w:p>
+    <w:p>
+      <w:pPr>
+        <w:numPr>
+          <w:ilvl w:val="0"/>
+          <w:numId w:val="30"/>
+        </w:numPr>
+        <w:spacing w:after="120" w:line="240" w:lineRule="auto"/>
+        <w:contextualSpacing/>
+        <w:rPr>
+          <w:rFonts w:ascii="Calibri" w:eastAsia="Calibri" w:hAnsi="Calibri" w:cs="Times New Roman"/>
+        </w:rPr>
+      </w:pPr>
+      <w:r>
+        <w:rPr>
+          <w:rFonts w:ascii="Calibri" w:eastAsia="Calibri" w:hAnsi="Calibri" w:cs="Times New Roman"/>
+        </w:rPr>
+        <w:t>Use Geoprocessing &gt; Intersect function to create a new feature class combining all the features and attributes of two input, overlaying feature classes.</w:t>
+      </w:r>
+    </w:p>
+    <w:p>
+      <w:pPr>
+        <w:numPr>
+          <w:ilvl w:val="0"/>
+          <w:numId w:val="30"/>
+        </w:numPr>
+        <w:spacing w:after="120" w:line="240" w:lineRule="auto"/>
+        <w:contextualSpacing/>
+        <w:rPr>
+          <w:rFonts w:ascii="Calibri" w:eastAsia="Calibri" w:hAnsi="Calibri" w:cs="Times New Roman"/>
+        </w:rPr>
+      </w:pPr>
+      <w:r>
+        <w:rPr>
+          <w:rFonts w:ascii="Calibri" w:eastAsia="Calibri" w:hAnsi="Calibri" w:cs="Times New Roman"/>
+        </w:rPr>
+        <w:t>Use Geoprocessing &gt; Union function to create a new feature class that combines the geometry and attributes of two input polygon layers to generate a new output polygon layer.</w:t>
+      </w:r>
+    </w:p>
+    <w:p>
+      <w:pPr>
+        <w:spacing w:after="0" w:line="240" w:lineRule="auto"/>
+      </w:pPr>
+      <w:bookmarkStart w:id="0" w:name="_GoBack"/>
+      <w:bookmarkEnd w:id="0"/>
     </w:p>
     <w:sectPr>
-      <w:headerReference w:type="default" r:id="rId25"/>
-      <w:footerReference w:type="default" r:id="rId26"/>
+      <w:headerReference w:type="default" r:id="rId27"/>
+      <w:footerReference w:type="default" r:id="rId28"/>
       <w:pgSz w:w="12240" w:h="15840"/>
       <w:pgMar w:top="1440" w:right="1440" w:bottom="1440" w:left="1440" w:header="720" w:footer="720" w:gutter="0"/>
       <w:pgNumType w:start="1"/>
@@ -4039,6 +4190,85 @@
     </w:pPr>
     <w:r>
       <w:t xml:space="preserve">Lecture 12 | Page </w:t>
+    </w:r>
+    <w:r>
+      <w:rPr>
+        <w:b/>
+      </w:rPr>
+      <w:fldChar w:fldCharType="begin"/>
+    </w:r>
+    <w:r>
+      <w:rPr>
+        <w:b/>
+      </w:rPr>
+      <w:instrText xml:space="preserve"> PAGE  \* Arabic  \* MERGEFORMAT </w:instrText>
+    </w:r>
+    <w:r>
+      <w:rPr>
+        <w:b/>
+      </w:rPr>
+      <w:fldChar w:fldCharType="separate"/>
+    </w:r>
+    <w:r>
+      <w:rPr>
+        <w:b/>
+        <w:noProof/>
+      </w:rPr>
+      <w:t>1</w:t>
+    </w:r>
+    <w:r>
+      <w:rPr>
+        <w:b/>
+      </w:rPr>
+      <w:fldChar w:fldCharType="end"/>
+    </w:r>
+    <w:r>
+      <w:t xml:space="preserve"> of </w:t>
+    </w:r>
+    <w:r>
+      <w:rPr>
+        <w:b/>
+      </w:rPr>
+      <w:fldChar w:fldCharType="begin"/>
+    </w:r>
+    <w:r>
+      <w:rPr>
+        <w:b/>
+      </w:rPr>
+      <w:instrText xml:space="preserve"> SECTIONPAGES   \* MERGEFORMAT </w:instrText>
+    </w:r>
+    <w:r>
+      <w:rPr>
+        <w:b/>
+      </w:rPr>
+      <w:fldChar w:fldCharType="separate"/>
+    </w:r>
+    <w:r>
+      <w:rPr>
+        <w:b/>
+        <w:noProof/>
+      </w:rPr>
+      <w:t>1</w:t>
+    </w:r>
+    <w:r>
+      <w:rPr>
+        <w:b/>
+      </w:rPr>
+      <w:fldChar w:fldCharType="end"/>
+    </w:r>
+  </w:p>
+</w:ftr>
+</file>
+
+<file path=word/footer9.xml><?xml version="1.0" encoding="utf-8"?>
+<w:ftr xmlns:wpc="http://schemas.microsoft.com/office/word/2010/wordprocessingCanvas" xmlns:mc="http://schemas.openxmlformats.org/markup-compatibility/2006" xmlns:o="urn:schemas-microsoft-com:office:office" xmlns:r="http://schemas.openxmlformats.org/officeDocument/2006/relationships" xmlns:m="http://schemas.openxmlformats.org/officeDocument/2006/math" xmlns:v="urn:schemas-microsoft-com:vml" xmlns:wp14="http://schemas.microsoft.com/office/word/2010/wordprocessingDrawing" xmlns:wp="http://schemas.openxmlformats.org/drawingml/2006/wordprocessingDrawing" xmlns:w10="urn:schemas-microsoft-com:office:word" xmlns:w="http://schemas.openxmlformats.org/wordprocessingml/2006/main" xmlns:w14="http://schemas.microsoft.com/office/word/2010/wordml" xmlns:wpg="http://schemas.microsoft.com/office/word/2010/wordprocessingGroup" xmlns:wpi="http://schemas.microsoft.com/office/word/2010/wordprocessingInk" xmlns:wne="http://schemas.microsoft.com/office/word/2006/wordml" xmlns:wps="http://schemas.microsoft.com/office/word/2010/wordprocessingShape" mc:Ignorable="w14 wp14">
+  <w:p>
+    <w:pPr>
+      <w:pStyle w:val="Footer"/>
+      <w:jc w:val="center"/>
+    </w:pPr>
+    <w:r>
+      <w:t xml:space="preserve">Lecture 13 | Page </w:t>
     </w:r>
     <w:r>
       <w:rPr>
@@ -4488,6 +4718,50 @@
     <w:proofErr w:type="spellEnd"/>
     <w:r>
       <w:t xml:space="preserve"> and Kristen Kurland. GIS Tutorial 1: Basic Workbook for ArcGIS 10.3.x. ESRI Press, 2013. Chapter 6. pp. 219-228. Print.</w:t>
+    </w:r>
+  </w:p>
+  <w:p>
+    <w:pPr>
+      <w:pStyle w:val="Header"/>
+    </w:pPr>
+  </w:p>
+</w:hdr>
+</file>
+
+<file path=word/header9.xml><?xml version="1.0" encoding="utf-8"?>
+<w:hdr xmlns:wpc="http://schemas.microsoft.com/office/word/2010/wordprocessingCanvas" xmlns:mc="http://schemas.openxmlformats.org/markup-compatibility/2006" xmlns:o="urn:schemas-microsoft-com:office:office" xmlns:r="http://schemas.openxmlformats.org/officeDocument/2006/relationships" xmlns:m="http://schemas.openxmlformats.org/officeDocument/2006/math" xmlns:v="urn:schemas-microsoft-com:vml" xmlns:wp14="http://schemas.microsoft.com/office/word/2010/wordprocessingDrawing" xmlns:wp="http://schemas.openxmlformats.org/drawingml/2006/wordprocessingDrawing" xmlns:w10="urn:schemas-microsoft-com:office:word" xmlns:w="http://schemas.openxmlformats.org/wordprocessingml/2006/main" xmlns:w14="http://schemas.microsoft.com/office/word/2010/wordml" xmlns:wpg="http://schemas.microsoft.com/office/word/2010/wordprocessingGroup" xmlns:wpi="http://schemas.microsoft.com/office/word/2010/wordprocessingInk" xmlns:wne="http://schemas.microsoft.com/office/word/2006/wordml" xmlns:wps="http://schemas.microsoft.com/office/word/2010/wordprocessingShape" mc:Ignorable="w14 wp14">
+  <w:p>
+    <w:pPr>
+      <w:pStyle w:val="Header"/>
+    </w:pPr>
+    <w:r>
+      <w:t xml:space="preserve">SOC 5650 Intro to </w:t>
+    </w:r>
+    <w:proofErr w:type="spellStart"/>
+    <w:r>
+      <w:t>GISc</w:t>
+    </w:r>
+    <w:proofErr w:type="spellEnd"/>
+  </w:p>
+  <w:p>
+    <w:pPr>
+      <w:pStyle w:val="Header"/>
+    </w:pPr>
+    <w:proofErr w:type="spellStart"/>
+    <w:r>
+      <w:t>Gorr</w:t>
+    </w:r>
+    <w:proofErr w:type="spellEnd"/>
+    <w:r>
+      <w:t xml:space="preserve">, </w:t>
+    </w:r>
+    <w:proofErr w:type="spellStart"/>
+    <w:r>
+      <w:t>Wilpen</w:t>
+    </w:r>
+    <w:proofErr w:type="spellEnd"/>
+    <w:r>
+      <w:t xml:space="preserve"> and Kristen Kurland. GIS Tutorial 1: Basic Workbook for ArcGIS 10.3.x. ESRI Press, 2013. Chapter 6. pp. 229-238. Print.</w:t>
     </w:r>
   </w:p>
   <w:p>
@@ -4988,6 +5262,92 @@
     </w:lvl>
   </w:abstractNum>
   <w:abstractNum w:abstractNumId="5">
+    <w:nsid w:val="0B6B3857"/>
+    <w:multiLevelType w:val="hybridMultilevel"/>
+    <w:tmpl w:val="3D1A8DDA"/>
+    <w:lvl w:ilvl="0" w:tplc="0409000F">
+      <w:start w:val="1"/>
+      <w:numFmt w:val="decimal"/>
+      <w:lvlText w:val="%1."/>
+      <w:lvlJc w:val="left"/>
+      <w:pPr>
+        <w:ind w:left="720" w:hanging="360"/>
+      </w:pPr>
+    </w:lvl>
+    <w:lvl w:ilvl="1" w:tplc="04090019">
+      <w:start w:val="1"/>
+      <w:numFmt w:val="lowerLetter"/>
+      <w:lvlText w:val="%2."/>
+      <w:lvlJc w:val="left"/>
+      <w:pPr>
+        <w:ind w:left="1440" w:hanging="360"/>
+      </w:pPr>
+    </w:lvl>
+    <w:lvl w:ilvl="2" w:tplc="0409001B">
+      <w:start w:val="1"/>
+      <w:numFmt w:val="lowerRoman"/>
+      <w:lvlText w:val="%3."/>
+      <w:lvlJc w:val="right"/>
+      <w:pPr>
+        <w:ind w:left="2160" w:hanging="180"/>
+      </w:pPr>
+    </w:lvl>
+    <w:lvl w:ilvl="3" w:tplc="0409000F">
+      <w:start w:val="1"/>
+      <w:numFmt w:val="decimal"/>
+      <w:lvlText w:val="%4."/>
+      <w:lvlJc w:val="left"/>
+      <w:pPr>
+        <w:ind w:left="2880" w:hanging="360"/>
+      </w:pPr>
+    </w:lvl>
+    <w:lvl w:ilvl="4" w:tplc="04090019">
+      <w:start w:val="1"/>
+      <w:numFmt w:val="lowerLetter"/>
+      <w:lvlText w:val="%5."/>
+      <w:lvlJc w:val="left"/>
+      <w:pPr>
+        <w:ind w:left="3600" w:hanging="360"/>
+      </w:pPr>
+    </w:lvl>
+    <w:lvl w:ilvl="5" w:tplc="0409001B">
+      <w:start w:val="1"/>
+      <w:numFmt w:val="lowerRoman"/>
+      <w:lvlText w:val="%6."/>
+      <w:lvlJc w:val="right"/>
+      <w:pPr>
+        <w:ind w:left="4320" w:hanging="180"/>
+      </w:pPr>
+    </w:lvl>
+    <w:lvl w:ilvl="6" w:tplc="0409000F">
+      <w:start w:val="1"/>
+      <w:numFmt w:val="decimal"/>
+      <w:lvlText w:val="%7."/>
+      <w:lvlJc w:val="left"/>
+      <w:pPr>
+        <w:ind w:left="5040" w:hanging="360"/>
+      </w:pPr>
+    </w:lvl>
+    <w:lvl w:ilvl="7" w:tplc="04090019">
+      <w:start w:val="1"/>
+      <w:numFmt w:val="lowerLetter"/>
+      <w:lvlText w:val="%8."/>
+      <w:lvlJc w:val="left"/>
+      <w:pPr>
+        <w:ind w:left="5760" w:hanging="360"/>
+      </w:pPr>
+    </w:lvl>
+    <w:lvl w:ilvl="8" w:tplc="0409001B">
+      <w:start w:val="1"/>
+      <w:numFmt w:val="lowerRoman"/>
+      <w:lvlText w:val="%9."/>
+      <w:lvlJc w:val="right"/>
+      <w:pPr>
+        <w:ind w:left="6480" w:hanging="180"/>
+      </w:pPr>
+    </w:lvl>
+  </w:abstractNum>
+  <w:abstractNum w:abstractNumId="6">
     <w:nsid w:val="0F9B558C"/>
     <w:multiLevelType w:val="hybridMultilevel"/>
     <w:tmpl w:val="FEF47776"/>
@@ -5076,7 +5436,7 @@
       </w:pPr>
     </w:lvl>
   </w:abstractNum>
-  <w:abstractNum w:abstractNumId="6">
+  <w:abstractNum w:abstractNumId="7">
     <w:nsid w:val="121B3F8A"/>
     <w:multiLevelType w:val="hybridMultilevel"/>
     <w:tmpl w:val="8C6CAF3A"/>
@@ -5162,7 +5522,7 @@
       </w:pPr>
     </w:lvl>
   </w:abstractNum>
-  <w:abstractNum w:abstractNumId="7">
+  <w:abstractNum w:abstractNumId="8">
     <w:nsid w:val="1B292D94"/>
     <w:multiLevelType w:val="hybridMultilevel"/>
     <w:tmpl w:val="3CC496FE"/>
@@ -5251,7 +5611,7 @@
       </w:pPr>
     </w:lvl>
   </w:abstractNum>
-  <w:abstractNum w:abstractNumId="8">
+  <w:abstractNum w:abstractNumId="9">
     <w:nsid w:val="1CE5318E"/>
     <w:multiLevelType w:val="hybridMultilevel"/>
     <w:tmpl w:val="98EC17E2"/>
@@ -5337,7 +5697,7 @@
       </w:pPr>
     </w:lvl>
   </w:abstractNum>
-  <w:abstractNum w:abstractNumId="9">
+  <w:abstractNum w:abstractNumId="10">
     <w:nsid w:val="210B51E0"/>
     <w:multiLevelType w:val="hybridMultilevel"/>
     <w:tmpl w:val="8B829738"/>
@@ -5450,7 +5810,7 @@
       </w:rPr>
     </w:lvl>
   </w:abstractNum>
-  <w:abstractNum w:abstractNumId="10">
+  <w:abstractNum w:abstractNumId="11">
     <w:nsid w:val="266F2B70"/>
     <w:multiLevelType w:val="hybridMultilevel"/>
     <w:tmpl w:val="571417EA"/>
@@ -5536,7 +5896,120 @@
       </w:pPr>
     </w:lvl>
   </w:abstractNum>
-  <w:abstractNum w:abstractNumId="11">
+  <w:abstractNum w:abstractNumId="12">
+    <w:nsid w:val="2D6B28F2"/>
+    <w:multiLevelType w:val="hybridMultilevel"/>
+    <w:tmpl w:val="0AB06A32"/>
+    <w:lvl w:ilvl="0" w:tplc="04090001">
+      <w:start w:val="1"/>
+      <w:numFmt w:val="bullet"/>
+      <w:lvlText w:val=""/>
+      <w:lvlJc w:val="left"/>
+      <w:pPr>
+        <w:ind w:left="720" w:hanging="360"/>
+      </w:pPr>
+      <w:rPr>
+        <w:rFonts w:ascii="Symbol" w:hAnsi="Symbol" w:hint="default"/>
+      </w:rPr>
+    </w:lvl>
+    <w:lvl w:ilvl="1" w:tplc="04090003">
+      <w:start w:val="1"/>
+      <w:numFmt w:val="bullet"/>
+      <w:lvlText w:val="o"/>
+      <w:lvlJc w:val="left"/>
+      <w:pPr>
+        <w:ind w:left="1440" w:hanging="360"/>
+      </w:pPr>
+      <w:rPr>
+        <w:rFonts w:ascii="Courier New" w:hAnsi="Courier New" w:cs="Courier New" w:hint="default"/>
+      </w:rPr>
+    </w:lvl>
+    <w:lvl w:ilvl="2" w:tplc="04090005">
+      <w:start w:val="1"/>
+      <w:numFmt w:val="bullet"/>
+      <w:lvlText w:val=""/>
+      <w:lvlJc w:val="left"/>
+      <w:pPr>
+        <w:ind w:left="2160" w:hanging="360"/>
+      </w:pPr>
+      <w:rPr>
+        <w:rFonts w:ascii="Wingdings" w:hAnsi="Wingdings" w:hint="default"/>
+      </w:rPr>
+    </w:lvl>
+    <w:lvl w:ilvl="3" w:tplc="04090001">
+      <w:start w:val="1"/>
+      <w:numFmt w:val="bullet"/>
+      <w:lvlText w:val=""/>
+      <w:lvlJc w:val="left"/>
+      <w:pPr>
+        <w:ind w:left="2880" w:hanging="360"/>
+      </w:pPr>
+      <w:rPr>
+        <w:rFonts w:ascii="Symbol" w:hAnsi="Symbol" w:hint="default"/>
+      </w:rPr>
+    </w:lvl>
+    <w:lvl w:ilvl="4" w:tplc="04090003">
+      <w:start w:val="1"/>
+      <w:numFmt w:val="bullet"/>
+      <w:lvlText w:val="o"/>
+      <w:lvlJc w:val="left"/>
+      <w:pPr>
+        <w:ind w:left="3600" w:hanging="360"/>
+      </w:pPr>
+      <w:rPr>
+        <w:rFonts w:ascii="Courier New" w:hAnsi="Courier New" w:cs="Courier New" w:hint="default"/>
+      </w:rPr>
+    </w:lvl>
+    <w:lvl w:ilvl="5" w:tplc="04090005">
+      <w:start w:val="1"/>
+      <w:numFmt w:val="bullet"/>
+      <w:lvlText w:val=""/>
+      <w:lvlJc w:val="left"/>
+      <w:pPr>
+        <w:ind w:left="4320" w:hanging="360"/>
+      </w:pPr>
+      <w:rPr>
+        <w:rFonts w:ascii="Wingdings" w:hAnsi="Wingdings" w:hint="default"/>
+      </w:rPr>
+    </w:lvl>
+    <w:lvl w:ilvl="6" w:tplc="04090001">
+      <w:start w:val="1"/>
+      <w:numFmt w:val="bullet"/>
+      <w:lvlText w:val=""/>
+      <w:lvlJc w:val="left"/>
+      <w:pPr>
+        <w:ind w:left="5040" w:hanging="360"/>
+      </w:pPr>
+      <w:rPr>
+        <w:rFonts w:ascii="Symbol" w:hAnsi="Symbol" w:hint="default"/>
+      </w:rPr>
+    </w:lvl>
+    <w:lvl w:ilvl="7" w:tplc="04090003">
+      <w:start w:val="1"/>
+      <w:numFmt w:val="bullet"/>
+      <w:lvlText w:val="o"/>
+      <w:lvlJc w:val="left"/>
+      <w:pPr>
+        <w:ind w:left="5760" w:hanging="360"/>
+      </w:pPr>
+      <w:rPr>
+        <w:rFonts w:ascii="Courier New" w:hAnsi="Courier New" w:cs="Courier New" w:hint="default"/>
+      </w:rPr>
+    </w:lvl>
+    <w:lvl w:ilvl="8" w:tplc="04090005">
+      <w:start w:val="1"/>
+      <w:numFmt w:val="bullet"/>
+      <w:lvlText w:val=""/>
+      <w:lvlJc w:val="left"/>
+      <w:pPr>
+        <w:ind w:left="6480" w:hanging="360"/>
+      </w:pPr>
+      <w:rPr>
+        <w:rFonts w:ascii="Wingdings" w:hAnsi="Wingdings" w:hint="default"/>
+      </w:rPr>
+    </w:lvl>
+  </w:abstractNum>
+  <w:abstractNum w:abstractNumId="13">
     <w:nsid w:val="2FF34C07"/>
     <w:multiLevelType w:val="hybridMultilevel"/>
     <w:tmpl w:val="B63A6592"/>
@@ -5649,7 +6122,7 @@
       </w:rPr>
     </w:lvl>
   </w:abstractNum>
-  <w:abstractNum w:abstractNumId="12">
+  <w:abstractNum w:abstractNumId="14">
     <w:nsid w:val="2FFD3971"/>
     <w:multiLevelType w:val="hybridMultilevel"/>
     <w:tmpl w:val="D2A22D30"/>
@@ -5762,7 +6235,7 @@
       </w:rPr>
     </w:lvl>
   </w:abstractNum>
-  <w:abstractNum w:abstractNumId="13">
+  <w:abstractNum w:abstractNumId="15">
     <w:nsid w:val="30D3451E"/>
     <w:multiLevelType w:val="hybridMultilevel"/>
     <w:tmpl w:val="97B80B48"/>
@@ -5875,7 +6348,7 @@
       </w:rPr>
     </w:lvl>
   </w:abstractNum>
-  <w:abstractNum w:abstractNumId="14">
+  <w:abstractNum w:abstractNumId="16">
     <w:nsid w:val="35C74E18"/>
     <w:multiLevelType w:val="hybridMultilevel"/>
     <w:tmpl w:val="8C6CAF3A"/>
@@ -5961,7 +6434,7 @@
       </w:pPr>
     </w:lvl>
   </w:abstractNum>
-  <w:abstractNum w:abstractNumId="15">
+  <w:abstractNum w:abstractNumId="17">
     <w:nsid w:val="382D5AE2"/>
     <w:multiLevelType w:val="hybridMultilevel"/>
     <w:tmpl w:val="A68857A4"/>
@@ -6047,7 +6520,7 @@
       </w:pPr>
     </w:lvl>
   </w:abstractNum>
-  <w:abstractNum w:abstractNumId="16">
+  <w:abstractNum w:abstractNumId="18">
     <w:nsid w:val="3E6E45EE"/>
     <w:multiLevelType w:val="hybridMultilevel"/>
     <w:tmpl w:val="D70EBFD2"/>
@@ -6160,7 +6633,7 @@
       </w:rPr>
     </w:lvl>
   </w:abstractNum>
-  <w:abstractNum w:abstractNumId="17">
+  <w:abstractNum w:abstractNumId="19">
     <w:nsid w:val="47FC441B"/>
     <w:multiLevelType w:val="hybridMultilevel"/>
     <w:tmpl w:val="8BB051DE"/>
@@ -6246,7 +6719,7 @@
       </w:pPr>
     </w:lvl>
   </w:abstractNum>
-  <w:abstractNum w:abstractNumId="18">
+  <w:abstractNum w:abstractNumId="20">
     <w:nsid w:val="50772DA3"/>
     <w:multiLevelType w:val="hybridMultilevel"/>
     <w:tmpl w:val="298AE712"/>
@@ -6359,7 +6832,7 @@
       </w:rPr>
     </w:lvl>
   </w:abstractNum>
-  <w:abstractNum w:abstractNumId="19">
+  <w:abstractNum w:abstractNumId="21">
     <w:nsid w:val="5A3C0495"/>
     <w:multiLevelType w:val="hybridMultilevel"/>
     <w:tmpl w:val="FE7A5562"/>
@@ -6472,7 +6945,7 @@
       </w:rPr>
     </w:lvl>
   </w:abstractNum>
-  <w:abstractNum w:abstractNumId="20">
+  <w:abstractNum w:abstractNumId="22">
     <w:nsid w:val="5B0D4419"/>
     <w:multiLevelType w:val="hybridMultilevel"/>
     <w:tmpl w:val="8C6CAF3A"/>
@@ -6558,7 +7031,7 @@
       </w:pPr>
     </w:lvl>
   </w:abstractNum>
-  <w:abstractNum w:abstractNumId="21">
+  <w:abstractNum w:abstractNumId="23">
     <w:nsid w:val="5F1163AF"/>
     <w:multiLevelType w:val="hybridMultilevel"/>
     <w:tmpl w:val="684A4D5E"/>
@@ -6671,7 +7144,7 @@
       </w:rPr>
     </w:lvl>
   </w:abstractNum>
-  <w:abstractNum w:abstractNumId="22">
+  <w:abstractNum w:abstractNumId="24">
     <w:nsid w:val="68B778EE"/>
     <w:multiLevelType w:val="hybridMultilevel"/>
     <w:tmpl w:val="2BB6532E"/>
@@ -6757,7 +7230,7 @@
       </w:pPr>
     </w:lvl>
   </w:abstractNum>
-  <w:abstractNum w:abstractNumId="23">
+  <w:abstractNum w:abstractNumId="25">
     <w:nsid w:val="69BA5474"/>
     <w:multiLevelType w:val="hybridMultilevel"/>
     <w:tmpl w:val="8D60003E"/>
@@ -6843,7 +7316,7 @@
       </w:pPr>
     </w:lvl>
   </w:abstractNum>
-  <w:abstractNum w:abstractNumId="24">
+  <w:abstractNum w:abstractNumId="26">
     <w:nsid w:val="715C2AA9"/>
     <w:multiLevelType w:val="hybridMultilevel"/>
     <w:tmpl w:val="8D60003E"/>
@@ -6929,7 +7402,7 @@
       </w:pPr>
     </w:lvl>
   </w:abstractNum>
-  <w:abstractNum w:abstractNumId="25">
+  <w:abstractNum w:abstractNumId="27">
     <w:nsid w:val="78F8243A"/>
     <w:multiLevelType w:val="hybridMultilevel"/>
     <w:tmpl w:val="8D60003E"/>
@@ -7015,7 +7488,7 @@
       </w:pPr>
     </w:lvl>
   </w:abstractNum>
-  <w:abstractNum w:abstractNumId="26">
+  <w:abstractNum w:abstractNumId="28">
     <w:nsid w:val="7B803DFA"/>
     <w:multiLevelType w:val="hybridMultilevel"/>
     <w:tmpl w:val="8D60003E"/>
@@ -7101,7 +7574,7 @@
       </w:pPr>
     </w:lvl>
   </w:abstractNum>
-  <w:abstractNum w:abstractNumId="27">
+  <w:abstractNum w:abstractNumId="29">
     <w:nsid w:val="7D6D1235"/>
     <w:multiLevelType w:val="hybridMultilevel"/>
     <w:tmpl w:val="98EC17E2"/>
@@ -7188,37 +7661,37 @@
     </w:lvl>
   </w:abstractNum>
   <w:num w:numId="1">
-    <w:abstractNumId w:val="6"/>
+    <w:abstractNumId w:val="7"/>
   </w:num>
   <w:num w:numId="2">
-    <w:abstractNumId w:val="11"/>
+    <w:abstractNumId w:val="13"/>
   </w:num>
   <w:num w:numId="3">
-    <w:abstractNumId w:val="17"/>
+    <w:abstractNumId w:val="19"/>
   </w:num>
   <w:num w:numId="4">
-    <w:abstractNumId w:val="20"/>
+    <w:abstractNumId w:val="22"/>
   </w:num>
   <w:num w:numId="5">
-    <w:abstractNumId w:val="16"/>
+    <w:abstractNumId w:val="18"/>
   </w:num>
   <w:num w:numId="6">
     <w:abstractNumId w:val="3"/>
   </w:num>
   <w:num w:numId="7">
-    <w:abstractNumId w:val="5"/>
+    <w:abstractNumId w:val="6"/>
   </w:num>
   <w:num w:numId="8">
-    <w:abstractNumId w:val="18"/>
+    <w:abstractNumId w:val="20"/>
   </w:num>
   <w:num w:numId="9">
-    <w:abstractNumId w:val="8"/>
+    <w:abstractNumId w:val="9"/>
   </w:num>
   <w:num w:numId="10">
-    <w:abstractNumId w:val="27"/>
+    <w:abstractNumId w:val="29"/>
   </w:num>
   <w:num w:numId="11">
-    <w:abstractNumId w:val="14"/>
+    <w:abstractNumId w:val="16"/>
   </w:num>
   <w:num w:numId="12">
     <w:abstractNumId w:val="0"/>
@@ -7227,49 +7700,91 @@
     <w:abstractNumId w:val="2"/>
   </w:num>
   <w:num w:numId="14">
-    <w:abstractNumId w:val="15"/>
+    <w:abstractNumId w:val="17"/>
   </w:num>
   <w:num w:numId="15">
-    <w:abstractNumId w:val="7"/>
+    <w:abstractNumId w:val="8"/>
   </w:num>
   <w:num w:numId="16">
-    <w:abstractNumId w:val="19"/>
+    <w:abstractNumId w:val="21"/>
   </w:num>
   <w:num w:numId="17">
-    <w:abstractNumId w:val="12"/>
+    <w:abstractNumId w:val="14"/>
   </w:num>
   <w:num w:numId="18">
     <w:abstractNumId w:val="4"/>
   </w:num>
   <w:num w:numId="19">
-    <w:abstractNumId w:val="21"/>
+    <w:abstractNumId w:val="23"/>
   </w:num>
   <w:num w:numId="20">
-    <w:abstractNumId w:val="13"/>
+    <w:abstractNumId w:val="15"/>
   </w:num>
   <w:num w:numId="21">
-    <w:abstractNumId w:val="22"/>
+    <w:abstractNumId w:val="24"/>
   </w:num>
   <w:num w:numId="22">
+    <w:abstractNumId w:val="11"/>
+  </w:num>
+  <w:num w:numId="23">
     <w:abstractNumId w:val="10"/>
   </w:num>
-  <w:num w:numId="23">
-    <w:abstractNumId w:val="9"/>
-  </w:num>
   <w:num w:numId="24">
-    <w:abstractNumId w:val="24"/>
+    <w:abstractNumId w:val="26"/>
   </w:num>
   <w:num w:numId="25">
-    <w:abstractNumId w:val="25"/>
+    <w:abstractNumId w:val="27"/>
   </w:num>
   <w:num w:numId="26">
-    <w:abstractNumId w:val="26"/>
+    <w:abstractNumId w:val="28"/>
   </w:num>
   <w:num w:numId="27">
     <w:abstractNumId w:val="1"/>
   </w:num>
   <w:num w:numId="28">
-    <w:abstractNumId w:val="23"/>
+    <w:abstractNumId w:val="25"/>
+  </w:num>
+  <w:num w:numId="29">
+    <w:abstractNumId w:val="5"/>
+    <w:lvlOverride w:ilvl="0">
+      <w:startOverride w:val="1"/>
+    </w:lvlOverride>
+    <w:lvlOverride w:ilvl="1">
+      <w:startOverride w:val="1"/>
+    </w:lvlOverride>
+    <w:lvlOverride w:ilvl="2">
+      <w:startOverride w:val="1"/>
+    </w:lvlOverride>
+    <w:lvlOverride w:ilvl="3">
+      <w:startOverride w:val="1"/>
+    </w:lvlOverride>
+    <w:lvlOverride w:ilvl="4">
+      <w:startOverride w:val="1"/>
+    </w:lvlOverride>
+    <w:lvlOverride w:ilvl="5">
+      <w:startOverride w:val="1"/>
+    </w:lvlOverride>
+    <w:lvlOverride w:ilvl="6">
+      <w:startOverride w:val="1"/>
+    </w:lvlOverride>
+    <w:lvlOverride w:ilvl="7">
+      <w:startOverride w:val="1"/>
+    </w:lvlOverride>
+    <w:lvlOverride w:ilvl="8">
+      <w:startOverride w:val="1"/>
+    </w:lvlOverride>
+  </w:num>
+  <w:num w:numId="30">
+    <w:abstractNumId w:val="12"/>
+    <w:lvlOverride w:ilvl="0"/>
+    <w:lvlOverride w:ilvl="1"/>
+    <w:lvlOverride w:ilvl="2"/>
+    <w:lvlOverride w:ilvl="3"/>
+    <w:lvlOverride w:ilvl="4"/>
+    <w:lvlOverride w:ilvl="5"/>
+    <w:lvlOverride w:ilvl="6"/>
+    <w:lvlOverride w:ilvl="7"/>
+    <w:lvlOverride w:ilvl="8"/>
   </w:num>
 </w:numbering>
 </file>
@@ -8076,7 +8591,7 @@
 </file>
 
 <file path=customXml/itemProps1.xml><?xml version="1.0" encoding="utf-8"?>
-<ds:datastoreItem xmlns:ds="http://schemas.openxmlformats.org/officeDocument/2006/customXml" ds:itemID="{CEC523BB-4E4B-42DE-B9FD-02CB1144CAEB}">
+<ds:datastoreItem xmlns:ds="http://schemas.openxmlformats.org/officeDocument/2006/customXml" ds:itemID="{5D508839-B64F-4DF7-B336-510BFD89812A}">
   <ds:schemaRefs>
     <ds:schemaRef ds:uri="http://schemas.openxmlformats.org/officeDocument/2006/bibliography"/>
   </ds:schemaRefs>

</xml_diff>

<commit_message>
Notes for Lecture 14 readings
</commit_message>
<xml_diff>
--- a/Notes/SOC5650_Notes_Gorr_GIS-Tutorial-1_2018v00.docx
+++ b/Notes/SOC5650_Notes_Gorr_GIS-Tutorial-1_2018v00.docx
@@ -3571,13 +3571,492 @@
     <w:p>
       <w:pPr>
         <w:spacing w:after="0" w:line="240" w:lineRule="auto"/>
+        <w:sectPr>
+          <w:headerReference w:type="default" r:id="rId27"/>
+          <w:footerReference w:type="default" r:id="rId28"/>
+          <w:pgSz w:w="12240" w:h="15840"/>
+          <w:pgMar w:top="1440" w:right="1440" w:bottom="1440" w:left="1440" w:header="720" w:footer="720" w:gutter="0"/>
+          <w:pgNumType w:start="1"/>
+          <w:cols w:space="720"/>
+          <w:docGrid w:linePitch="360"/>
+        </w:sectPr>
+      </w:pPr>
+    </w:p>
+    <w:p>
+      <w:pPr>
+        <w:spacing w:after="0" w:line="240" w:lineRule="auto"/>
+        <w:rPr>
+          <w:b/>
+        </w:rPr>
+      </w:pPr>
+      <w:r>
+        <w:rPr>
+          <w:b/>
+        </w:rPr>
+        <w:lastRenderedPageBreak/>
+        <w:t>Preview Questions</w:t>
+      </w:r>
+    </w:p>
+    <w:p>
+      <w:pPr>
+        <w:pStyle w:val="ListParagraph"/>
+        <w:numPr>
+          <w:ilvl w:val="0"/>
+          <w:numId w:val="31"/>
+        </w:numPr>
+        <w:spacing w:after="0" w:line="240" w:lineRule="auto"/>
+      </w:pPr>
+      <w:r>
+        <w:t>How do you digitize polygon, line, and point features?</w:t>
+      </w:r>
+    </w:p>
+    <w:p>
+      <w:pPr>
+        <w:pStyle w:val="ListParagraph"/>
+        <w:numPr>
+          <w:ilvl w:val="0"/>
+          <w:numId w:val="31"/>
+        </w:numPr>
+        <w:spacing w:after="0" w:line="240" w:lineRule="auto"/>
+      </w:pPr>
+      <w:r>
+        <w:t>How do you add attribute data for vector features?</w:t>
+      </w:r>
+    </w:p>
+    <w:p>
+      <w:pPr>
+        <w:pStyle w:val="ListParagraph"/>
+        <w:numPr>
+          <w:ilvl w:val="0"/>
+          <w:numId w:val="31"/>
+        </w:numPr>
+        <w:spacing w:after="0" w:line="240" w:lineRule="auto"/>
+      </w:pPr>
+      <w:r>
+        <w:t>What are editing tools?</w:t>
+      </w:r>
+    </w:p>
+    <w:p>
+      <w:pPr>
+        <w:pStyle w:val="ListParagraph"/>
+        <w:numPr>
+          <w:ilvl w:val="0"/>
+          <w:numId w:val="31"/>
+        </w:numPr>
+        <w:spacing w:after="0" w:line="240" w:lineRule="auto"/>
+      </w:pPr>
+      <w:r>
+        <w:t>How do you spatially adjust features?</w:t>
+      </w:r>
+    </w:p>
+    <w:p>
+      <w:pPr>
+        <w:spacing w:after="0" w:line="240" w:lineRule="auto"/>
+      </w:pPr>
+    </w:p>
+    <w:p>
+      <w:pPr>
+        <w:spacing w:after="0" w:line="240" w:lineRule="auto"/>
+        <w:rPr>
+          <w:b/>
+        </w:rPr>
+      </w:pPr>
+      <w:r>
+        <w:rPr>
+          <w:b/>
+        </w:rPr>
+        <w:t>Reading Summary</w:t>
+      </w:r>
+    </w:p>
+    <w:p>
+      <w:pPr>
+        <w:pStyle w:val="ListParagraph"/>
+        <w:numPr>
+          <w:ilvl w:val="0"/>
+          <w:numId w:val="32"/>
+        </w:numPr>
+        <w:spacing w:after="0" w:line="240" w:lineRule="auto"/>
+      </w:pPr>
+      <w:r>
+        <w:t>Digitizing a polygon feature means creating a new polygon class and then add</w:t>
+      </w:r>
+      <w:r>
+        <w:t>ing</w:t>
+      </w:r>
+      <w:r>
+        <w:t xml:space="preserve"> features.</w:t>
+      </w:r>
+    </w:p>
+    <w:p>
+      <w:pPr>
+        <w:pStyle w:val="ListParagraph"/>
+        <w:numPr>
+          <w:ilvl w:val="0"/>
+          <w:numId w:val="32"/>
+        </w:numPr>
+        <w:spacing w:after="0" w:line="240" w:lineRule="auto"/>
+      </w:pPr>
+      <w:r>
+        <w:t>Process</w:t>
+      </w:r>
+      <w:r>
+        <w:t xml:space="preserve"> entails:</w:t>
+      </w:r>
+    </w:p>
+    <w:p>
+      <w:pPr>
+        <w:pStyle w:val="ListParagraph"/>
+        <w:numPr>
+          <w:ilvl w:val="1"/>
+          <w:numId w:val="32"/>
+        </w:numPr>
+        <w:spacing w:after="0" w:line="240" w:lineRule="auto"/>
+      </w:pPr>
+      <w:r>
+        <w:t>C</w:t>
+      </w:r>
+      <w:r>
+        <w:t>reating</w:t>
+      </w:r>
+      <w:r>
+        <w:t xml:space="preserve"> a new polygon feature class in a geodatabase</w:t>
+      </w:r>
+    </w:p>
+    <w:p>
+      <w:pPr>
+        <w:pStyle w:val="ListParagraph"/>
+        <w:numPr>
+          <w:ilvl w:val="1"/>
+          <w:numId w:val="32"/>
+        </w:numPr>
+        <w:spacing w:after="0" w:line="240" w:lineRule="auto"/>
+      </w:pPr>
+      <w:r>
+        <w:t>Edit</w:t>
+      </w:r>
+      <w:r>
+        <w:t>ing</w:t>
+      </w:r>
+      <w:r>
+        <w:t xml:space="preserve"> with the Editor toolbar</w:t>
+      </w:r>
+    </w:p>
+    <w:p>
+      <w:pPr>
+        <w:pStyle w:val="ListParagraph"/>
+        <w:numPr>
+          <w:ilvl w:val="0"/>
+          <w:numId w:val="32"/>
+        </w:numPr>
+        <w:spacing w:after="0" w:line="240" w:lineRule="auto"/>
+      </w:pPr>
+      <w:r>
+        <w:t>You can move a polygon</w:t>
+      </w:r>
+      <w:r>
+        <w:t>.</w:t>
+      </w:r>
+    </w:p>
+    <w:p>
+      <w:pPr>
+        <w:pStyle w:val="ListParagraph"/>
+        <w:numPr>
+          <w:ilvl w:val="0"/>
+          <w:numId w:val="32"/>
+        </w:numPr>
+        <w:spacing w:after="0" w:line="240" w:lineRule="auto"/>
+      </w:pPr>
+      <w:r>
+        <w:t>You can delete a polygon</w:t>
+      </w:r>
+      <w:r>
+        <w:t>.</w:t>
+      </w:r>
+    </w:p>
+    <w:p>
+      <w:pPr>
+        <w:pStyle w:val="ListParagraph"/>
+        <w:numPr>
+          <w:ilvl w:val="0"/>
+          <w:numId w:val="32"/>
+        </w:numPr>
+        <w:spacing w:after="0" w:line="240" w:lineRule="auto"/>
+      </w:pPr>
+      <w:r>
+        <w:t>You can edit a polygon vertex points</w:t>
+      </w:r>
+      <w:r>
+        <w:t>:</w:t>
+      </w:r>
+    </w:p>
+    <w:p>
+      <w:pPr>
+        <w:pStyle w:val="ListParagraph"/>
+        <w:numPr>
+          <w:ilvl w:val="1"/>
+          <w:numId w:val="32"/>
+        </w:numPr>
+        <w:spacing w:after="0" w:line="240" w:lineRule="auto"/>
+      </w:pPr>
+      <w:r>
+        <w:t>Add vertex points</w:t>
+      </w:r>
+    </w:p>
+    <w:p>
+      <w:pPr>
+        <w:pStyle w:val="ListParagraph"/>
+        <w:numPr>
+          <w:ilvl w:val="1"/>
+          <w:numId w:val="32"/>
+        </w:numPr>
+        <w:spacing w:after="0" w:line="240" w:lineRule="auto"/>
+      </w:pPr>
+      <w:r>
+        <w:t>Move vertex points</w:t>
+      </w:r>
+    </w:p>
+    <w:p>
+      <w:pPr>
+        <w:pStyle w:val="ListParagraph"/>
+        <w:numPr>
+          <w:ilvl w:val="1"/>
+          <w:numId w:val="32"/>
+        </w:numPr>
+        <w:spacing w:after="0" w:line="240" w:lineRule="auto"/>
+      </w:pPr>
+      <w:r>
+        <w:t>Delete vertex points</w:t>
+      </w:r>
+    </w:p>
+    <w:p>
+      <w:pPr>
+        <w:pStyle w:val="ListParagraph"/>
+        <w:numPr>
+          <w:ilvl w:val="0"/>
+          <w:numId w:val="32"/>
+        </w:numPr>
+        <w:spacing w:after="0" w:line="240" w:lineRule="auto"/>
+      </w:pPr>
+      <w:r>
+        <w:t>You can digitize zones</w:t>
+      </w:r>
+      <w:r>
+        <w:t>.</w:t>
+      </w:r>
+    </w:p>
+    <w:p>
+      <w:pPr>
+        <w:pStyle w:val="ListParagraph"/>
+        <w:numPr>
+          <w:ilvl w:val="0"/>
+          <w:numId w:val="32"/>
+        </w:numPr>
+        <w:spacing w:after="0" w:line="240" w:lineRule="auto"/>
+      </w:pPr>
+      <w:r>
+        <w:t>You can edit feature attribute of digitized zones</w:t>
+      </w:r>
+      <w:r>
+        <w:t>.</w:t>
+      </w:r>
+    </w:p>
+    <w:p>
+      <w:pPr>
+        <w:pStyle w:val="ListParagraph"/>
+        <w:numPr>
+          <w:ilvl w:val="0"/>
+          <w:numId w:val="32"/>
+        </w:numPr>
+        <w:spacing w:after="0" w:line="240" w:lineRule="auto"/>
+      </w:pPr>
+      <w:r>
+        <w:t>You can label a digitized zone</w:t>
+      </w:r>
+      <w:r>
+        <w:t>.</w:t>
+      </w:r>
+    </w:p>
+    <w:p>
+      <w:pPr>
+        <w:pStyle w:val="ListParagraph"/>
+        <w:numPr>
+          <w:ilvl w:val="0"/>
+          <w:numId w:val="32"/>
+        </w:numPr>
+        <w:spacing w:after="0" w:line="240" w:lineRule="auto"/>
+      </w:pPr>
+      <w:r>
+        <w:t>Digitizing line features entails using existing line features as a base layer</w:t>
+      </w:r>
+      <w:r>
+        <w:t>.</w:t>
+      </w:r>
+    </w:p>
+    <w:p>
+      <w:pPr>
+        <w:pStyle w:val="ListParagraph"/>
+        <w:numPr>
+          <w:ilvl w:val="0"/>
+          <w:numId w:val="32"/>
+        </w:numPr>
+        <w:spacing w:after="0" w:line="240" w:lineRule="auto"/>
+      </w:pPr>
+      <w:r>
+        <w:t>Setting endpoint and vertex snapping makes digitizing line features easier</w:t>
+      </w:r>
+      <w:r>
+        <w:t>.</w:t>
+      </w:r>
+    </w:p>
+    <w:p>
+      <w:pPr>
+        <w:pStyle w:val="ListParagraph"/>
+        <w:numPr>
+          <w:ilvl w:val="0"/>
+          <w:numId w:val="32"/>
+        </w:numPr>
+        <w:spacing w:after="0" w:line="240" w:lineRule="auto"/>
+      </w:pPr>
+      <w:r>
+        <w:t>You can digitize point features</w:t>
+      </w:r>
+      <w:r>
+        <w:t>.</w:t>
+      </w:r>
+    </w:p>
+    <w:p>
+      <w:pPr>
+        <w:pStyle w:val="ListParagraph"/>
+        <w:numPr>
+          <w:ilvl w:val="0"/>
+          <w:numId w:val="32"/>
+        </w:numPr>
+        <w:spacing w:after="0" w:line="240" w:lineRule="auto"/>
+      </w:pPr>
+      <w:r>
+        <w:t>You may need to run off snapping when digitizing point features</w:t>
+      </w:r>
+      <w:r>
+        <w:t>.</w:t>
+      </w:r>
+    </w:p>
+    <w:p>
+      <w:pPr>
+        <w:pStyle w:val="ListParagraph"/>
+        <w:numPr>
+          <w:ilvl w:val="0"/>
+          <w:numId w:val="32"/>
+        </w:numPr>
+        <w:spacing w:after="0" w:line="240" w:lineRule="auto"/>
+      </w:pPr>
+      <w:r>
+        <w:t>Advanced editing tools affect the shape of digitized polygons and include Trace, Cut Polygons, Smooth, Generalize, and Rotate</w:t>
+      </w:r>
+      <w:r>
+        <w:t>.</w:t>
+      </w:r>
+    </w:p>
+    <w:p>
+      <w:pPr>
+        <w:pStyle w:val="ListParagraph"/>
+        <w:numPr>
+          <w:ilvl w:val="0"/>
+          <w:numId w:val="32"/>
+        </w:numPr>
+        <w:spacing w:after="0" w:line="240" w:lineRule="auto"/>
+      </w:pPr>
+      <w:r>
+        <w:t>Trace is a quick way to create new segments that follow the shape of other features.</w:t>
+      </w:r>
+    </w:p>
+    <w:p>
+      <w:pPr>
+        <w:pStyle w:val="ListParagraph"/>
+        <w:numPr>
+          <w:ilvl w:val="0"/>
+          <w:numId w:val="32"/>
+        </w:numPr>
+        <w:spacing w:after="0" w:line="240" w:lineRule="auto"/>
+      </w:pPr>
+      <w:r>
+        <w:t>Cut Polygon creates two polygons from one original polygon.</w:t>
+      </w:r>
+    </w:p>
+    <w:p>
+      <w:pPr>
+        <w:pStyle w:val="ListParagraph"/>
+        <w:numPr>
+          <w:ilvl w:val="0"/>
+          <w:numId w:val="32"/>
+        </w:numPr>
+        <w:spacing w:after="0" w:line="240" w:lineRule="auto"/>
+      </w:pPr>
+      <w:r>
+        <w:t>Smooth eliminates sharp angles in polygon outlines.</w:t>
+      </w:r>
+    </w:p>
+    <w:p>
+      <w:pPr>
+        <w:pStyle w:val="ListParagraph"/>
+        <w:numPr>
+          <w:ilvl w:val="0"/>
+          <w:numId w:val="32"/>
+        </w:numPr>
+        <w:spacing w:after="0" w:line="240" w:lineRule="auto"/>
+      </w:pPr>
+      <w:r>
+        <w:t>Generalize creates features at small scales with less detail but preserves basic shapes.</w:t>
+      </w:r>
+    </w:p>
+    <w:p>
+      <w:pPr>
+        <w:pStyle w:val="ListParagraph"/>
+        <w:numPr>
+          <w:ilvl w:val="0"/>
+          <w:numId w:val="32"/>
+        </w:numPr>
+        <w:spacing w:after="0" w:line="240" w:lineRule="auto"/>
+      </w:pPr>
+      <w:r>
+        <w:t>You can digitize features by specifying an exact length and angle.</w:t>
+      </w:r>
+    </w:p>
+    <w:p>
+      <w:pPr>
+        <w:pStyle w:val="ListParagraph"/>
+        <w:numPr>
+          <w:ilvl w:val="0"/>
+          <w:numId w:val="32"/>
+        </w:numPr>
+        <w:spacing w:after="0" w:line="240" w:lineRule="auto"/>
+      </w:pPr>
+      <w:r>
+        <w:t>Spatially adjusting features allows you to transform, rubber sheet, and edge match features.</w:t>
+      </w:r>
+    </w:p>
+    <w:p>
+      <w:pPr>
+        <w:pStyle w:val="ListParagraph"/>
+        <w:numPr>
+          <w:ilvl w:val="0"/>
+          <w:numId w:val="32"/>
+        </w:numPr>
+        <w:spacing w:after="0" w:line="240" w:lineRule="auto"/>
+      </w:pPr>
+      <w:r>
+        <w:t>Use the transformation tool to align a feature.</w:t>
+      </w:r>
+    </w:p>
+    <w:p>
+      <w:pPr>
+        <w:spacing w:after="0" w:line="240" w:lineRule="auto"/>
       </w:pPr>
       <w:bookmarkStart w:id="0" w:name="_GoBack"/>
       <w:bookmarkEnd w:id="0"/>
     </w:p>
     <w:sectPr>
-      <w:headerReference w:type="default" r:id="rId27"/>
-      <w:footerReference w:type="default" r:id="rId28"/>
+      <w:headerReference w:type="default" r:id="rId29"/>
+      <w:footerReference w:type="default" r:id="rId30"/>
       <w:pgSz w:w="12240" w:h="15840"/>
       <w:pgMar w:top="1440" w:right="1440" w:bottom="1440" w:left="1440" w:header="720" w:footer="720" w:gutter="0"/>
       <w:pgNumType w:start="1"/>
@@ -3698,6 +4177,85 @@
 </w:ftr>
 </file>
 
+<file path=word/footer10.xml><?xml version="1.0" encoding="utf-8"?>
+<w:ftr xmlns:wpc="http://schemas.microsoft.com/office/word/2010/wordprocessingCanvas" xmlns:mc="http://schemas.openxmlformats.org/markup-compatibility/2006" xmlns:o="urn:schemas-microsoft-com:office:office" xmlns:r="http://schemas.openxmlformats.org/officeDocument/2006/relationships" xmlns:m="http://schemas.openxmlformats.org/officeDocument/2006/math" xmlns:v="urn:schemas-microsoft-com:vml" xmlns:wp14="http://schemas.microsoft.com/office/word/2010/wordprocessingDrawing" xmlns:wp="http://schemas.openxmlformats.org/drawingml/2006/wordprocessingDrawing" xmlns:w10="urn:schemas-microsoft-com:office:word" xmlns:w="http://schemas.openxmlformats.org/wordprocessingml/2006/main" xmlns:w14="http://schemas.microsoft.com/office/word/2010/wordml" xmlns:wpg="http://schemas.microsoft.com/office/word/2010/wordprocessingGroup" xmlns:wpi="http://schemas.microsoft.com/office/word/2010/wordprocessingInk" xmlns:wne="http://schemas.microsoft.com/office/word/2006/wordml" xmlns:wps="http://schemas.microsoft.com/office/word/2010/wordprocessingShape" mc:Ignorable="w14 wp14">
+  <w:p>
+    <w:pPr>
+      <w:pStyle w:val="Footer"/>
+      <w:jc w:val="center"/>
+    </w:pPr>
+    <w:r>
+      <w:t xml:space="preserve">Lecture 14 | Page </w:t>
+    </w:r>
+    <w:r>
+      <w:rPr>
+        <w:b/>
+      </w:rPr>
+      <w:fldChar w:fldCharType="begin"/>
+    </w:r>
+    <w:r>
+      <w:rPr>
+        <w:b/>
+      </w:rPr>
+      <w:instrText xml:space="preserve"> PAGE  \* Arabic  \* MERGEFORMAT </w:instrText>
+    </w:r>
+    <w:r>
+      <w:rPr>
+        <w:b/>
+      </w:rPr>
+      <w:fldChar w:fldCharType="separate"/>
+    </w:r>
+    <w:r>
+      <w:rPr>
+        <w:b/>
+        <w:noProof/>
+      </w:rPr>
+      <w:t>1</w:t>
+    </w:r>
+    <w:r>
+      <w:rPr>
+        <w:b/>
+      </w:rPr>
+      <w:fldChar w:fldCharType="end"/>
+    </w:r>
+    <w:r>
+      <w:t xml:space="preserve"> of </w:t>
+    </w:r>
+    <w:r>
+      <w:rPr>
+        <w:b/>
+      </w:rPr>
+      <w:fldChar w:fldCharType="begin"/>
+    </w:r>
+    <w:r>
+      <w:rPr>
+        <w:b/>
+      </w:rPr>
+      <w:instrText xml:space="preserve"> SECTIONPAGES   \* MERGEFORMAT </w:instrText>
+    </w:r>
+    <w:r>
+      <w:rPr>
+        <w:b/>
+      </w:rPr>
+      <w:fldChar w:fldCharType="separate"/>
+    </w:r>
+    <w:r>
+      <w:rPr>
+        <w:b/>
+        <w:noProof/>
+      </w:rPr>
+      <w:t>1</w:t>
+    </w:r>
+    <w:r>
+      <w:rPr>
+        <w:b/>
+      </w:rPr>
+      <w:fldChar w:fldCharType="end"/>
+    </w:r>
+  </w:p>
+</w:ftr>
+</file>
+
 <file path=word/footer2.xml><?xml version="1.0" encoding="utf-8"?>
 <w:ftr xmlns:wpc="http://schemas.microsoft.com/office/word/2010/wordprocessingCanvas" xmlns:mc="http://schemas.openxmlformats.org/markup-compatibility/2006" xmlns:o="urn:schemas-microsoft-com:office:office" xmlns:r="http://schemas.openxmlformats.org/officeDocument/2006/relationships" xmlns:m="http://schemas.openxmlformats.org/officeDocument/2006/math" xmlns:v="urn:schemas-microsoft-com:vml" xmlns:wp14="http://schemas.microsoft.com/office/word/2010/wordprocessingDrawing" xmlns:wp="http://schemas.openxmlformats.org/drawingml/2006/wordprocessingDrawing" xmlns:w10="urn:schemas-microsoft-com:office:word" xmlns:w="http://schemas.openxmlformats.org/wordprocessingml/2006/main" xmlns:w14="http://schemas.microsoft.com/office/word/2010/wordml" xmlns:wpg="http://schemas.microsoft.com/office/word/2010/wordprocessingGroup" xmlns:wpi="http://schemas.microsoft.com/office/word/2010/wordprocessingInk" xmlns:wne="http://schemas.microsoft.com/office/word/2006/wordml" xmlns:wps="http://schemas.microsoft.com/office/word/2010/wordprocessingShape" mc:Ignorable="w14 wp14">
   <w:p>
@@ -4398,6 +4956,50 @@
     <w:proofErr w:type="spellEnd"/>
     <w:r>
       <w:t xml:space="preserve"> and Kristen Kurland. GIS Tutorial 1: Basic Workbook for ArcGIS 10.3.x. ESRI Press, 2013. Chapter 1. Print.</w:t>
+    </w:r>
+  </w:p>
+  <w:p>
+    <w:pPr>
+      <w:pStyle w:val="Header"/>
+    </w:pPr>
+  </w:p>
+</w:hdr>
+</file>
+
+<file path=word/header10.xml><?xml version="1.0" encoding="utf-8"?>
+<w:hdr xmlns:wpc="http://schemas.microsoft.com/office/word/2010/wordprocessingCanvas" xmlns:mc="http://schemas.openxmlformats.org/markup-compatibility/2006" xmlns:o="urn:schemas-microsoft-com:office:office" xmlns:r="http://schemas.openxmlformats.org/officeDocument/2006/relationships" xmlns:m="http://schemas.openxmlformats.org/officeDocument/2006/math" xmlns:v="urn:schemas-microsoft-com:vml" xmlns:wp14="http://schemas.microsoft.com/office/word/2010/wordprocessingDrawing" xmlns:wp="http://schemas.openxmlformats.org/drawingml/2006/wordprocessingDrawing" xmlns:w10="urn:schemas-microsoft-com:office:word" xmlns:w="http://schemas.openxmlformats.org/wordprocessingml/2006/main" xmlns:w14="http://schemas.microsoft.com/office/word/2010/wordml" xmlns:wpg="http://schemas.microsoft.com/office/word/2010/wordprocessingGroup" xmlns:wpi="http://schemas.microsoft.com/office/word/2010/wordprocessingInk" xmlns:wne="http://schemas.microsoft.com/office/word/2006/wordml" xmlns:wps="http://schemas.microsoft.com/office/word/2010/wordprocessingShape" mc:Ignorable="w14 wp14">
+  <w:p>
+    <w:pPr>
+      <w:pStyle w:val="Header"/>
+    </w:pPr>
+    <w:r>
+      <w:t xml:space="preserve">SOC 5650 Intro to </w:t>
+    </w:r>
+    <w:proofErr w:type="spellStart"/>
+    <w:r>
+      <w:t>GISc</w:t>
+    </w:r>
+    <w:proofErr w:type="spellEnd"/>
+  </w:p>
+  <w:p>
+    <w:pPr>
+      <w:pStyle w:val="Header"/>
+    </w:pPr>
+    <w:proofErr w:type="spellStart"/>
+    <w:r>
+      <w:t>Gorr</w:t>
+    </w:r>
+    <w:proofErr w:type="spellEnd"/>
+    <w:r>
+      <w:t xml:space="preserve">, </w:t>
+    </w:r>
+    <w:proofErr w:type="spellStart"/>
+    <w:r>
+      <w:t>Wilpen</w:t>
+    </w:r>
+    <w:proofErr w:type="spellEnd"/>
+    <w:r>
+      <w:t xml:space="preserve"> and Kristen Kurland. GIS Tutorial 1: Basic Workbook for ArcGIS 10.3.x. ESRI Press, 2013. Chapter 7. pp. 255-279. Print.</w:t>
     </w:r>
   </w:p>
   <w:p>
@@ -5698,6 +6300,119 @@
     </w:lvl>
   </w:abstractNum>
   <w:abstractNum w:abstractNumId="10">
+    <w:nsid w:val="1FA83757"/>
+    <w:multiLevelType w:val="hybridMultilevel"/>
+    <w:tmpl w:val="645A5D4E"/>
+    <w:lvl w:ilvl="0" w:tplc="04090001">
+      <w:start w:val="1"/>
+      <w:numFmt w:val="bullet"/>
+      <w:lvlText w:val=""/>
+      <w:lvlJc w:val="left"/>
+      <w:pPr>
+        <w:ind w:left="720" w:hanging="360"/>
+      </w:pPr>
+      <w:rPr>
+        <w:rFonts w:ascii="Symbol" w:hAnsi="Symbol" w:hint="default"/>
+      </w:rPr>
+    </w:lvl>
+    <w:lvl w:ilvl="1" w:tplc="04090003">
+      <w:start w:val="1"/>
+      <w:numFmt w:val="bullet"/>
+      <w:lvlText w:val="o"/>
+      <w:lvlJc w:val="left"/>
+      <w:pPr>
+        <w:ind w:left="1440" w:hanging="360"/>
+      </w:pPr>
+      <w:rPr>
+        <w:rFonts w:ascii="Courier New" w:hAnsi="Courier New" w:cs="Courier New" w:hint="default"/>
+      </w:rPr>
+    </w:lvl>
+    <w:lvl w:ilvl="2" w:tplc="04090005">
+      <w:start w:val="1"/>
+      <w:numFmt w:val="bullet"/>
+      <w:lvlText w:val=""/>
+      <w:lvlJc w:val="left"/>
+      <w:pPr>
+        <w:ind w:left="2160" w:hanging="360"/>
+      </w:pPr>
+      <w:rPr>
+        <w:rFonts w:ascii="Wingdings" w:hAnsi="Wingdings" w:hint="default"/>
+      </w:rPr>
+    </w:lvl>
+    <w:lvl w:ilvl="3" w:tplc="04090001" w:tentative="1">
+      <w:start w:val="1"/>
+      <w:numFmt w:val="bullet"/>
+      <w:lvlText w:val=""/>
+      <w:lvlJc w:val="left"/>
+      <w:pPr>
+        <w:ind w:left="2880" w:hanging="360"/>
+      </w:pPr>
+      <w:rPr>
+        <w:rFonts w:ascii="Symbol" w:hAnsi="Symbol" w:hint="default"/>
+      </w:rPr>
+    </w:lvl>
+    <w:lvl w:ilvl="4" w:tplc="04090003" w:tentative="1">
+      <w:start w:val="1"/>
+      <w:numFmt w:val="bullet"/>
+      <w:lvlText w:val="o"/>
+      <w:lvlJc w:val="left"/>
+      <w:pPr>
+        <w:ind w:left="3600" w:hanging="360"/>
+      </w:pPr>
+      <w:rPr>
+        <w:rFonts w:ascii="Courier New" w:hAnsi="Courier New" w:cs="Courier New" w:hint="default"/>
+      </w:rPr>
+    </w:lvl>
+    <w:lvl w:ilvl="5" w:tplc="04090005" w:tentative="1">
+      <w:start w:val="1"/>
+      <w:numFmt w:val="bullet"/>
+      <w:lvlText w:val=""/>
+      <w:lvlJc w:val="left"/>
+      <w:pPr>
+        <w:ind w:left="4320" w:hanging="360"/>
+      </w:pPr>
+      <w:rPr>
+        <w:rFonts w:ascii="Wingdings" w:hAnsi="Wingdings" w:hint="default"/>
+      </w:rPr>
+    </w:lvl>
+    <w:lvl w:ilvl="6" w:tplc="04090001" w:tentative="1">
+      <w:start w:val="1"/>
+      <w:numFmt w:val="bullet"/>
+      <w:lvlText w:val=""/>
+      <w:lvlJc w:val="left"/>
+      <w:pPr>
+        <w:ind w:left="5040" w:hanging="360"/>
+      </w:pPr>
+      <w:rPr>
+        <w:rFonts w:ascii="Symbol" w:hAnsi="Symbol" w:hint="default"/>
+      </w:rPr>
+    </w:lvl>
+    <w:lvl w:ilvl="7" w:tplc="04090003" w:tentative="1">
+      <w:start w:val="1"/>
+      <w:numFmt w:val="bullet"/>
+      <w:lvlText w:val="o"/>
+      <w:lvlJc w:val="left"/>
+      <w:pPr>
+        <w:ind w:left="5760" w:hanging="360"/>
+      </w:pPr>
+      <w:rPr>
+        <w:rFonts w:ascii="Courier New" w:hAnsi="Courier New" w:cs="Courier New" w:hint="default"/>
+      </w:rPr>
+    </w:lvl>
+    <w:lvl w:ilvl="8" w:tplc="04090005" w:tentative="1">
+      <w:start w:val="1"/>
+      <w:numFmt w:val="bullet"/>
+      <w:lvlText w:val=""/>
+      <w:lvlJc w:val="left"/>
+      <w:pPr>
+        <w:ind w:left="6480" w:hanging="360"/>
+      </w:pPr>
+      <w:rPr>
+        <w:rFonts w:ascii="Wingdings" w:hAnsi="Wingdings" w:hint="default"/>
+      </w:rPr>
+    </w:lvl>
+  </w:abstractNum>
+  <w:abstractNum w:abstractNumId="11">
     <w:nsid w:val="210B51E0"/>
     <w:multiLevelType w:val="hybridMultilevel"/>
     <w:tmpl w:val="8B829738"/>
@@ -5810,7 +6525,7 @@
       </w:rPr>
     </w:lvl>
   </w:abstractNum>
-  <w:abstractNum w:abstractNumId="11">
+  <w:abstractNum w:abstractNumId="12">
     <w:nsid w:val="266F2B70"/>
     <w:multiLevelType w:val="hybridMultilevel"/>
     <w:tmpl w:val="571417EA"/>
@@ -5896,7 +6611,7 @@
       </w:pPr>
     </w:lvl>
   </w:abstractNum>
-  <w:abstractNum w:abstractNumId="12">
+  <w:abstractNum w:abstractNumId="13">
     <w:nsid w:val="2D6B28F2"/>
     <w:multiLevelType w:val="hybridMultilevel"/>
     <w:tmpl w:val="0AB06A32"/>
@@ -6009,7 +6724,7 @@
       </w:rPr>
     </w:lvl>
   </w:abstractNum>
-  <w:abstractNum w:abstractNumId="13">
+  <w:abstractNum w:abstractNumId="14">
     <w:nsid w:val="2FF34C07"/>
     <w:multiLevelType w:val="hybridMultilevel"/>
     <w:tmpl w:val="B63A6592"/>
@@ -6122,7 +6837,7 @@
       </w:rPr>
     </w:lvl>
   </w:abstractNum>
-  <w:abstractNum w:abstractNumId="14">
+  <w:abstractNum w:abstractNumId="15">
     <w:nsid w:val="2FFD3971"/>
     <w:multiLevelType w:val="hybridMultilevel"/>
     <w:tmpl w:val="D2A22D30"/>
@@ -6235,7 +6950,7 @@
       </w:rPr>
     </w:lvl>
   </w:abstractNum>
-  <w:abstractNum w:abstractNumId="15">
+  <w:abstractNum w:abstractNumId="16">
     <w:nsid w:val="30D3451E"/>
     <w:multiLevelType w:val="hybridMultilevel"/>
     <w:tmpl w:val="97B80B48"/>
@@ -6348,7 +7063,7 @@
       </w:rPr>
     </w:lvl>
   </w:abstractNum>
-  <w:abstractNum w:abstractNumId="16">
+  <w:abstractNum w:abstractNumId="17">
     <w:nsid w:val="35C74E18"/>
     <w:multiLevelType w:val="hybridMultilevel"/>
     <w:tmpl w:val="8C6CAF3A"/>
@@ -6434,7 +7149,7 @@
       </w:pPr>
     </w:lvl>
   </w:abstractNum>
-  <w:abstractNum w:abstractNumId="17">
+  <w:abstractNum w:abstractNumId="18">
     <w:nsid w:val="382D5AE2"/>
     <w:multiLevelType w:val="hybridMultilevel"/>
     <w:tmpl w:val="A68857A4"/>
@@ -6520,7 +7235,7 @@
       </w:pPr>
     </w:lvl>
   </w:abstractNum>
-  <w:abstractNum w:abstractNumId="18">
+  <w:abstractNum w:abstractNumId="19">
     <w:nsid w:val="3E6E45EE"/>
     <w:multiLevelType w:val="hybridMultilevel"/>
     <w:tmpl w:val="D70EBFD2"/>
@@ -6633,7 +7348,7 @@
       </w:rPr>
     </w:lvl>
   </w:abstractNum>
-  <w:abstractNum w:abstractNumId="19">
+  <w:abstractNum w:abstractNumId="20">
     <w:nsid w:val="47FC441B"/>
     <w:multiLevelType w:val="hybridMultilevel"/>
     <w:tmpl w:val="8BB051DE"/>
@@ -6719,7 +7434,93 @@
       </w:pPr>
     </w:lvl>
   </w:abstractNum>
-  <w:abstractNum w:abstractNumId="20">
+  <w:abstractNum w:abstractNumId="21">
+    <w:nsid w:val="4C1F032A"/>
+    <w:multiLevelType w:val="hybridMultilevel"/>
+    <w:tmpl w:val="169A7928"/>
+    <w:lvl w:ilvl="0" w:tplc="0409000F">
+      <w:start w:val="1"/>
+      <w:numFmt w:val="decimal"/>
+      <w:lvlText w:val="%1."/>
+      <w:lvlJc w:val="left"/>
+      <w:pPr>
+        <w:ind w:left="720" w:hanging="360"/>
+      </w:pPr>
+    </w:lvl>
+    <w:lvl w:ilvl="1" w:tplc="04090019" w:tentative="1">
+      <w:start w:val="1"/>
+      <w:numFmt w:val="lowerLetter"/>
+      <w:lvlText w:val="%2."/>
+      <w:lvlJc w:val="left"/>
+      <w:pPr>
+        <w:ind w:left="1440" w:hanging="360"/>
+      </w:pPr>
+    </w:lvl>
+    <w:lvl w:ilvl="2" w:tplc="0409001B" w:tentative="1">
+      <w:start w:val="1"/>
+      <w:numFmt w:val="lowerRoman"/>
+      <w:lvlText w:val="%3."/>
+      <w:lvlJc w:val="right"/>
+      <w:pPr>
+        <w:ind w:left="2160" w:hanging="180"/>
+      </w:pPr>
+    </w:lvl>
+    <w:lvl w:ilvl="3" w:tplc="0409000F" w:tentative="1">
+      <w:start w:val="1"/>
+      <w:numFmt w:val="decimal"/>
+      <w:lvlText w:val="%4."/>
+      <w:lvlJc w:val="left"/>
+      <w:pPr>
+        <w:ind w:left="2880" w:hanging="360"/>
+      </w:pPr>
+    </w:lvl>
+    <w:lvl w:ilvl="4" w:tplc="04090019" w:tentative="1">
+      <w:start w:val="1"/>
+      <w:numFmt w:val="lowerLetter"/>
+      <w:lvlText w:val="%5."/>
+      <w:lvlJc w:val="left"/>
+      <w:pPr>
+        <w:ind w:left="3600" w:hanging="360"/>
+      </w:pPr>
+    </w:lvl>
+    <w:lvl w:ilvl="5" w:tplc="0409001B" w:tentative="1">
+      <w:start w:val="1"/>
+      <w:numFmt w:val="lowerRoman"/>
+      <w:lvlText w:val="%6."/>
+      <w:lvlJc w:val="right"/>
+      <w:pPr>
+        <w:ind w:left="4320" w:hanging="180"/>
+      </w:pPr>
+    </w:lvl>
+    <w:lvl w:ilvl="6" w:tplc="0409000F" w:tentative="1">
+      <w:start w:val="1"/>
+      <w:numFmt w:val="decimal"/>
+      <w:lvlText w:val="%7."/>
+      <w:lvlJc w:val="left"/>
+      <w:pPr>
+        <w:ind w:left="5040" w:hanging="360"/>
+      </w:pPr>
+    </w:lvl>
+    <w:lvl w:ilvl="7" w:tplc="04090019" w:tentative="1">
+      <w:start w:val="1"/>
+      <w:numFmt w:val="lowerLetter"/>
+      <w:lvlText w:val="%8."/>
+      <w:lvlJc w:val="left"/>
+      <w:pPr>
+        <w:ind w:left="5760" w:hanging="360"/>
+      </w:pPr>
+    </w:lvl>
+    <w:lvl w:ilvl="8" w:tplc="0409001B" w:tentative="1">
+      <w:start w:val="1"/>
+      <w:numFmt w:val="lowerRoman"/>
+      <w:lvlText w:val="%9."/>
+      <w:lvlJc w:val="right"/>
+      <w:pPr>
+        <w:ind w:left="6480" w:hanging="180"/>
+      </w:pPr>
+    </w:lvl>
+  </w:abstractNum>
+  <w:abstractNum w:abstractNumId="22">
     <w:nsid w:val="50772DA3"/>
     <w:multiLevelType w:val="hybridMultilevel"/>
     <w:tmpl w:val="298AE712"/>
@@ -6832,7 +7633,7 @@
       </w:rPr>
     </w:lvl>
   </w:abstractNum>
-  <w:abstractNum w:abstractNumId="21">
+  <w:abstractNum w:abstractNumId="23">
     <w:nsid w:val="5A3C0495"/>
     <w:multiLevelType w:val="hybridMultilevel"/>
     <w:tmpl w:val="FE7A5562"/>
@@ -6945,7 +7746,7 @@
       </w:rPr>
     </w:lvl>
   </w:abstractNum>
-  <w:abstractNum w:abstractNumId="22">
+  <w:abstractNum w:abstractNumId="24">
     <w:nsid w:val="5B0D4419"/>
     <w:multiLevelType w:val="hybridMultilevel"/>
     <w:tmpl w:val="8C6CAF3A"/>
@@ -7031,7 +7832,7 @@
       </w:pPr>
     </w:lvl>
   </w:abstractNum>
-  <w:abstractNum w:abstractNumId="23">
+  <w:abstractNum w:abstractNumId="25">
     <w:nsid w:val="5F1163AF"/>
     <w:multiLevelType w:val="hybridMultilevel"/>
     <w:tmpl w:val="684A4D5E"/>
@@ -7144,7 +7945,7 @@
       </w:rPr>
     </w:lvl>
   </w:abstractNum>
-  <w:abstractNum w:abstractNumId="24">
+  <w:abstractNum w:abstractNumId="26">
     <w:nsid w:val="68B778EE"/>
     <w:multiLevelType w:val="hybridMultilevel"/>
     <w:tmpl w:val="2BB6532E"/>
@@ -7230,7 +8031,7 @@
       </w:pPr>
     </w:lvl>
   </w:abstractNum>
-  <w:abstractNum w:abstractNumId="25">
+  <w:abstractNum w:abstractNumId="27">
     <w:nsid w:val="69BA5474"/>
     <w:multiLevelType w:val="hybridMultilevel"/>
     <w:tmpl w:val="8D60003E"/>
@@ -7316,7 +8117,7 @@
       </w:pPr>
     </w:lvl>
   </w:abstractNum>
-  <w:abstractNum w:abstractNumId="26">
+  <w:abstractNum w:abstractNumId="28">
     <w:nsid w:val="715C2AA9"/>
     <w:multiLevelType w:val="hybridMultilevel"/>
     <w:tmpl w:val="8D60003E"/>
@@ -7402,7 +8203,7 @@
       </w:pPr>
     </w:lvl>
   </w:abstractNum>
-  <w:abstractNum w:abstractNumId="27">
+  <w:abstractNum w:abstractNumId="29">
     <w:nsid w:val="78F8243A"/>
     <w:multiLevelType w:val="hybridMultilevel"/>
     <w:tmpl w:val="8D60003E"/>
@@ -7488,7 +8289,7 @@
       </w:pPr>
     </w:lvl>
   </w:abstractNum>
-  <w:abstractNum w:abstractNumId="28">
+  <w:abstractNum w:abstractNumId="30">
     <w:nsid w:val="7B803DFA"/>
     <w:multiLevelType w:val="hybridMultilevel"/>
     <w:tmpl w:val="8D60003E"/>
@@ -7574,7 +8375,7 @@
       </w:pPr>
     </w:lvl>
   </w:abstractNum>
-  <w:abstractNum w:abstractNumId="29">
+  <w:abstractNum w:abstractNumId="31">
     <w:nsid w:val="7D6D1235"/>
     <w:multiLevelType w:val="hybridMultilevel"/>
     <w:tmpl w:val="98EC17E2"/>
@@ -7664,16 +8465,16 @@
     <w:abstractNumId w:val="7"/>
   </w:num>
   <w:num w:numId="2">
-    <w:abstractNumId w:val="13"/>
+    <w:abstractNumId w:val="14"/>
   </w:num>
   <w:num w:numId="3">
-    <w:abstractNumId w:val="19"/>
+    <w:abstractNumId w:val="20"/>
   </w:num>
   <w:num w:numId="4">
-    <w:abstractNumId w:val="22"/>
+    <w:abstractNumId w:val="24"/>
   </w:num>
   <w:num w:numId="5">
-    <w:abstractNumId w:val="18"/>
+    <w:abstractNumId w:val="19"/>
   </w:num>
   <w:num w:numId="6">
     <w:abstractNumId w:val="3"/>
@@ -7682,16 +8483,16 @@
     <w:abstractNumId w:val="6"/>
   </w:num>
   <w:num w:numId="8">
-    <w:abstractNumId w:val="20"/>
+    <w:abstractNumId w:val="22"/>
   </w:num>
   <w:num w:numId="9">
     <w:abstractNumId w:val="9"/>
   </w:num>
   <w:num w:numId="10">
-    <w:abstractNumId w:val="29"/>
+    <w:abstractNumId w:val="31"/>
   </w:num>
   <w:num w:numId="11">
-    <w:abstractNumId w:val="16"/>
+    <w:abstractNumId w:val="17"/>
   </w:num>
   <w:num w:numId="12">
     <w:abstractNumId w:val="0"/>
@@ -7700,49 +8501,49 @@
     <w:abstractNumId w:val="2"/>
   </w:num>
   <w:num w:numId="14">
-    <w:abstractNumId w:val="17"/>
+    <w:abstractNumId w:val="18"/>
   </w:num>
   <w:num w:numId="15">
     <w:abstractNumId w:val="8"/>
   </w:num>
   <w:num w:numId="16">
-    <w:abstractNumId w:val="21"/>
+    <w:abstractNumId w:val="23"/>
   </w:num>
   <w:num w:numId="17">
-    <w:abstractNumId w:val="14"/>
+    <w:abstractNumId w:val="15"/>
   </w:num>
   <w:num w:numId="18">
     <w:abstractNumId w:val="4"/>
   </w:num>
   <w:num w:numId="19">
-    <w:abstractNumId w:val="23"/>
+    <w:abstractNumId w:val="25"/>
   </w:num>
   <w:num w:numId="20">
-    <w:abstractNumId w:val="15"/>
+    <w:abstractNumId w:val="16"/>
   </w:num>
   <w:num w:numId="21">
-    <w:abstractNumId w:val="24"/>
+    <w:abstractNumId w:val="26"/>
   </w:num>
   <w:num w:numId="22">
+    <w:abstractNumId w:val="12"/>
+  </w:num>
+  <w:num w:numId="23">
     <w:abstractNumId w:val="11"/>
   </w:num>
-  <w:num w:numId="23">
-    <w:abstractNumId w:val="10"/>
-  </w:num>
   <w:num w:numId="24">
-    <w:abstractNumId w:val="26"/>
+    <w:abstractNumId w:val="28"/>
   </w:num>
   <w:num w:numId="25">
-    <w:abstractNumId w:val="27"/>
+    <w:abstractNumId w:val="29"/>
   </w:num>
   <w:num w:numId="26">
-    <w:abstractNumId w:val="28"/>
+    <w:abstractNumId w:val="30"/>
   </w:num>
   <w:num w:numId="27">
     <w:abstractNumId w:val="1"/>
   </w:num>
   <w:num w:numId="28">
-    <w:abstractNumId w:val="25"/>
+    <w:abstractNumId w:val="27"/>
   </w:num>
   <w:num w:numId="29">
     <w:abstractNumId w:val="5"/>
@@ -7775,16 +8576,13 @@
     </w:lvlOverride>
   </w:num>
   <w:num w:numId="30">
-    <w:abstractNumId w:val="12"/>
-    <w:lvlOverride w:ilvl="0"/>
-    <w:lvlOverride w:ilvl="1"/>
-    <w:lvlOverride w:ilvl="2"/>
-    <w:lvlOverride w:ilvl="3"/>
-    <w:lvlOverride w:ilvl="4"/>
-    <w:lvlOverride w:ilvl="5"/>
-    <w:lvlOverride w:ilvl="6"/>
-    <w:lvlOverride w:ilvl="7"/>
-    <w:lvlOverride w:ilvl="8"/>
+    <w:abstractNumId w:val="13"/>
+  </w:num>
+  <w:num w:numId="31">
+    <w:abstractNumId w:val="21"/>
+  </w:num>
+  <w:num w:numId="32">
+    <w:abstractNumId w:val="10"/>
   </w:num>
 </w:numbering>
 </file>
@@ -8591,7 +9389,7 @@
 </file>
 
 <file path=customXml/itemProps1.xml><?xml version="1.0" encoding="utf-8"?>
-<ds:datastoreItem xmlns:ds="http://schemas.openxmlformats.org/officeDocument/2006/customXml" ds:itemID="{5D508839-B64F-4DF7-B336-510BFD89812A}">
+<ds:datastoreItem xmlns:ds="http://schemas.openxmlformats.org/officeDocument/2006/customXml" ds:itemID="{64D81579-DD60-4974-97CC-06A534A5E7D5}">
   <ds:schemaRefs>
     <ds:schemaRef ds:uri="http://schemas.openxmlformats.org/officeDocument/2006/bibliography"/>
   </ds:schemaRefs>

</xml_diff>

<commit_message>
Notes on GIS Tutorial chapter 8
</commit_message>
<xml_diff>
--- a/Notes/SOC5650_Notes_Gorr_GIS-Tutorial-1_2018v00.docx
+++ b/Notes/SOC5650_Notes_Gorr_GIS-Tutorial-1_2018v00.docx
@@ -4050,13 +4050,628 @@
     <w:p>
       <w:pPr>
         <w:spacing w:after="0" w:line="240" w:lineRule="auto"/>
+        <w:sectPr>
+          <w:headerReference w:type="default" r:id="rId29"/>
+          <w:footerReference w:type="default" r:id="rId30"/>
+          <w:pgSz w:w="12240" w:h="15840"/>
+          <w:pgMar w:top="1440" w:right="1440" w:bottom="1440" w:left="1440" w:header="720" w:footer="720" w:gutter="0"/>
+          <w:pgNumType w:start="1"/>
+          <w:cols w:space="720"/>
+          <w:docGrid w:linePitch="360"/>
+        </w:sectPr>
+      </w:pPr>
+    </w:p>
+    <w:p>
+      <w:pPr>
+        <w:spacing w:after="0" w:line="240" w:lineRule="auto"/>
+        <w:rPr>
+          <w:b/>
+        </w:rPr>
+      </w:pPr>
+      <w:r>
+        <w:rPr>
+          <w:b/>
+        </w:rPr>
+        <w:lastRenderedPageBreak/>
+        <w:t>Preview Questions</w:t>
+      </w:r>
+    </w:p>
+    <w:p>
+      <w:pPr>
+        <w:pStyle w:val="ListParagraph"/>
+        <w:numPr>
+          <w:ilvl w:val="0"/>
+          <w:numId w:val="33"/>
+        </w:numPr>
+        <w:spacing w:after="0" w:line="240" w:lineRule="auto"/>
+      </w:pPr>
+      <w:r>
+        <w:t>What is geocoding</w:t>
+      </w:r>
+      <w:r>
+        <w:t>?</w:t>
+      </w:r>
+    </w:p>
+    <w:p>
+      <w:pPr>
+        <w:pStyle w:val="ListParagraph"/>
+        <w:numPr>
+          <w:ilvl w:val="0"/>
+          <w:numId w:val="33"/>
+        </w:numPr>
+        <w:spacing w:after="0" w:line="240" w:lineRule="auto"/>
+      </w:pPr>
+      <w:r>
+        <w:t xml:space="preserve">How do you </w:t>
+      </w:r>
+      <w:r>
+        <w:t>geocode by ZIP code</w:t>
+      </w:r>
+      <w:r>
+        <w:t>?</w:t>
+      </w:r>
+    </w:p>
+    <w:p>
+      <w:pPr>
+        <w:pStyle w:val="ListParagraph"/>
+        <w:numPr>
+          <w:ilvl w:val="0"/>
+          <w:numId w:val="33"/>
+        </w:numPr>
+        <w:spacing w:after="0" w:line="240" w:lineRule="auto"/>
+      </w:pPr>
+      <w:r>
+        <w:t>How do you geocode by street address</w:t>
+      </w:r>
+      <w:r>
+        <w:t>?</w:t>
+      </w:r>
+    </w:p>
+    <w:p>
+      <w:pPr>
+        <w:pStyle w:val="ListParagraph"/>
+        <w:numPr>
+          <w:ilvl w:val="0"/>
+          <w:numId w:val="33"/>
+        </w:numPr>
+        <w:spacing w:after="0" w:line="240" w:lineRule="auto"/>
+      </w:pPr>
+      <w:r>
+        <w:t>How do you correct address data interactively</w:t>
+      </w:r>
+      <w:r>
+        <w:t>?</w:t>
+      </w:r>
+    </w:p>
+    <w:p>
+      <w:pPr>
+        <w:pStyle w:val="ListParagraph"/>
+        <w:numPr>
+          <w:ilvl w:val="0"/>
+          <w:numId w:val="33"/>
+        </w:numPr>
+        <w:spacing w:after="0" w:line="240" w:lineRule="auto"/>
+      </w:pPr>
+      <w:r>
+        <w:t>How can street map layers improve geocoding?</w:t>
+      </w:r>
+    </w:p>
+    <w:p>
+      <w:pPr>
+        <w:pStyle w:val="ListParagraph"/>
+        <w:numPr>
+          <w:ilvl w:val="0"/>
+          <w:numId w:val="33"/>
+        </w:numPr>
+        <w:spacing w:after="0" w:line="240" w:lineRule="auto"/>
+      </w:pPr>
+      <w:r>
+        <w:t>What is an alias table?</w:t>
+      </w:r>
+    </w:p>
+    <w:p>
+      <w:pPr>
+        <w:spacing w:after="0" w:line="240" w:lineRule="auto"/>
+      </w:pPr>
+    </w:p>
+    <w:p>
+      <w:pPr>
+        <w:spacing w:after="0" w:line="240" w:lineRule="auto"/>
+        <w:rPr>
+          <w:b/>
+        </w:rPr>
+      </w:pPr>
+      <w:r>
+        <w:rPr>
+          <w:b/>
+        </w:rPr>
+        <w:t>Reading Summary</w:t>
+      </w:r>
+    </w:p>
+    <w:p>
+      <w:pPr>
+        <w:spacing w:after="0" w:line="240" w:lineRule="auto"/>
+        <w:rPr>
+          <w:u w:val="single"/>
+        </w:rPr>
+      </w:pPr>
+      <w:r>
+        <w:rPr>
+          <w:u w:val="single"/>
+        </w:rPr>
+        <w:t>Geocoding data by ZIP Code</w:t>
+      </w:r>
+    </w:p>
+    <w:p>
+      <w:pPr>
+        <w:pStyle w:val="ListParagraph"/>
+        <w:numPr>
+          <w:ilvl w:val="0"/>
+          <w:numId w:val="32"/>
+        </w:numPr>
+        <w:spacing w:after="0" w:line="240" w:lineRule="auto"/>
+      </w:pPr>
+      <w:r>
+        <w:t>Geocoding is plotting address data as points on a map.</w:t>
+      </w:r>
+    </w:p>
+    <w:p>
+      <w:pPr>
+        <w:pStyle w:val="ListParagraph"/>
+        <w:numPr>
+          <w:ilvl w:val="0"/>
+          <w:numId w:val="32"/>
+        </w:numPr>
+        <w:spacing w:after="0" w:line="240" w:lineRule="auto"/>
+      </w:pPr>
+      <w:r>
+        <w:t>Geocoding by ZIP Code is common because the data is often available.</w:t>
+      </w:r>
+    </w:p>
+    <w:p>
+      <w:pPr>
+        <w:pStyle w:val="ListParagraph"/>
+        <w:numPr>
+          <w:ilvl w:val="0"/>
+          <w:numId w:val="32"/>
+        </w:numPr>
+        <w:spacing w:after="0" w:line="240" w:lineRule="auto"/>
+      </w:pPr>
+      <w:r>
+        <w:t>ZIP Code areas lack underlying design principle which often makes interpretation of results limited.</w:t>
+      </w:r>
+    </w:p>
+    <w:p>
+      <w:pPr>
+        <w:pStyle w:val="ListParagraph"/>
+        <w:numPr>
+          <w:ilvl w:val="0"/>
+          <w:numId w:val="32"/>
+        </w:numPr>
+        <w:spacing w:after="0" w:line="240" w:lineRule="auto"/>
+      </w:pPr>
+      <w:r>
+        <w:t>Process</w:t>
+      </w:r>
+    </w:p>
+    <w:p>
+      <w:pPr>
+        <w:pStyle w:val="ListParagraph"/>
+        <w:numPr>
+          <w:ilvl w:val="1"/>
+          <w:numId w:val="32"/>
+        </w:numPr>
+        <w:spacing w:after="0" w:line="240" w:lineRule="auto"/>
+      </w:pPr>
+      <w:r>
+        <w:t>Create an address locator</w:t>
+      </w:r>
+    </w:p>
+    <w:p>
+      <w:pPr>
+        <w:pStyle w:val="ListParagraph"/>
+        <w:numPr>
+          <w:ilvl w:val="1"/>
+          <w:numId w:val="32"/>
+        </w:numPr>
+        <w:spacing w:after="0" w:line="240" w:lineRule="auto"/>
+      </w:pPr>
+      <w:r>
+        <w:t>Geocoding function is accessed through the path Customize &gt; Toolbars &gt; Geocoding</w:t>
+      </w:r>
+    </w:p>
+    <w:p>
+      <w:pPr>
+        <w:pStyle w:val="ListParagraph"/>
+        <w:numPr>
+          <w:ilvl w:val="1"/>
+          <w:numId w:val="32"/>
+        </w:numPr>
+        <w:spacing w:after="0" w:line="240" w:lineRule="auto"/>
+      </w:pPr>
+      <w:r>
+        <w:t>Count geocoded records by ZIP code to get a better understanding of the output</w:t>
+      </w:r>
+    </w:p>
+    <w:p>
+      <w:pPr>
+        <w:pStyle w:val="ListParagraph"/>
+        <w:numPr>
+          <w:ilvl w:val="1"/>
+          <w:numId w:val="32"/>
+        </w:numPr>
+        <w:spacing w:after="0" w:line="240" w:lineRule="auto"/>
+      </w:pPr>
+      <w:r>
+        <w:t>Fix and rematch ZIP codes</w:t>
+      </w:r>
+    </w:p>
+    <w:p>
+      <w:pPr>
+        <w:spacing w:after="0" w:line="240" w:lineRule="auto"/>
+      </w:pPr>
+    </w:p>
+    <w:p>
+      <w:pPr>
+        <w:spacing w:after="0" w:line="240" w:lineRule="auto"/>
+        <w:rPr>
+          <w:u w:val="single"/>
+        </w:rPr>
+      </w:pPr>
+      <w:r>
+        <w:rPr>
+          <w:u w:val="single"/>
+        </w:rPr>
+        <w:t>Geocoding data by street address</w:t>
+      </w:r>
+    </w:p>
+    <w:p>
+      <w:pPr>
+        <w:pStyle w:val="ListParagraph"/>
+        <w:numPr>
+          <w:ilvl w:val="0"/>
+          <w:numId w:val="34"/>
+        </w:numPr>
+        <w:spacing w:after="0" w:line="240" w:lineRule="auto"/>
+      </w:pPr>
+      <w:r>
+        <w:t>Incorporate ZIP codes because some addresses may have the same house number and street name but be located in different ZIP codes, which frequently happens in study areas that cover multiple municipalities.</w:t>
+      </w:r>
+    </w:p>
+    <w:p>
+      <w:pPr>
+        <w:pStyle w:val="ListParagraph"/>
+        <w:numPr>
+          <w:ilvl w:val="0"/>
+          <w:numId w:val="34"/>
+        </w:numPr>
+        <w:spacing w:after="0" w:line="240" w:lineRule="auto"/>
+      </w:pPr>
+      <w:r>
+        <w:t>Process</w:t>
+      </w:r>
+    </w:p>
+    <w:p>
+      <w:pPr>
+        <w:pStyle w:val="ListParagraph"/>
+        <w:numPr>
+          <w:ilvl w:val="1"/>
+          <w:numId w:val="34"/>
+        </w:numPr>
+        <w:spacing w:after="0" w:line="240" w:lineRule="auto"/>
+      </w:pPr>
+      <w:r>
+        <w:t>Create an address locator for streets with a zone</w:t>
+      </w:r>
+    </w:p>
+    <w:p>
+      <w:pPr>
+        <w:pStyle w:val="ListParagraph"/>
+        <w:numPr>
+          <w:ilvl w:val="1"/>
+          <w:numId w:val="34"/>
+        </w:numPr>
+        <w:spacing w:after="0" w:line="240" w:lineRule="auto"/>
+      </w:pPr>
+      <w:r>
+        <w:t>Test locator with the Find tool to locate individual addresses</w:t>
+      </w:r>
+    </w:p>
+    <w:p>
+      <w:pPr>
+        <w:pStyle w:val="ListParagraph"/>
+        <w:numPr>
+          <w:ilvl w:val="1"/>
+          <w:numId w:val="34"/>
+        </w:numPr>
+        <w:spacing w:after="0" w:line="240" w:lineRule="auto"/>
+      </w:pPr>
+      <w:r>
+        <w:t>Geocode address data to streets</w:t>
+      </w:r>
+    </w:p>
+    <w:p>
+      <w:pPr>
+        <w:spacing w:after="0" w:line="240" w:lineRule="auto"/>
+      </w:pPr>
+    </w:p>
+    <w:p>
+      <w:pPr>
+        <w:spacing w:after="0" w:line="240" w:lineRule="auto"/>
+        <w:rPr>
+          <w:u w:val="single"/>
+        </w:rPr>
+      </w:pPr>
+      <w:r>
+        <w:rPr>
+          <w:u w:val="single"/>
+        </w:rPr>
+        <w:t>Correcting source addresses using interactive rematch</w:t>
+      </w:r>
+    </w:p>
+    <w:p>
+      <w:pPr>
+        <w:pStyle w:val="ListParagraph"/>
+        <w:numPr>
+          <w:ilvl w:val="0"/>
+          <w:numId w:val="35"/>
+        </w:numPr>
+        <w:spacing w:after="0" w:line="240" w:lineRule="auto"/>
+      </w:pPr>
+      <w:r>
+        <w:t>Some addresses may not match because of spelling errors, omissions, etc.</w:t>
+      </w:r>
+    </w:p>
+    <w:p>
+      <w:pPr>
+        <w:pStyle w:val="ListParagraph"/>
+        <w:numPr>
+          <w:ilvl w:val="0"/>
+          <w:numId w:val="35"/>
+        </w:numPr>
+        <w:spacing w:after="0" w:line="240" w:lineRule="auto"/>
+      </w:pPr>
+      <w:r>
+        <w:t>Making corrections depends on your knowledge of the local streets and addresses</w:t>
+      </w:r>
+    </w:p>
+    <w:p>
+      <w:pPr>
+        <w:pStyle w:val="ListParagraph"/>
+        <w:numPr>
+          <w:ilvl w:val="0"/>
+          <w:numId w:val="35"/>
+        </w:numPr>
+        <w:spacing w:after="0" w:line="240" w:lineRule="auto"/>
+      </w:pPr>
+      <w:r>
+        <w:t>Process</w:t>
+      </w:r>
+    </w:p>
+    <w:p>
+      <w:pPr>
+        <w:pStyle w:val="ListParagraph"/>
+        <w:numPr>
+          <w:ilvl w:val="1"/>
+          <w:numId w:val="35"/>
+        </w:numPr>
+        <w:spacing w:after="0" w:line="240" w:lineRule="auto"/>
+      </w:pPr>
+      <w:r>
+        <w:t>You can correct input addresses by using the Geocoding &gt; Review/Rematch Addresses</w:t>
+      </w:r>
+    </w:p>
+    <w:p>
+      <w:pPr>
+        <w:pStyle w:val="ListParagraph"/>
+        <w:numPr>
+          <w:ilvl w:val="1"/>
+          <w:numId w:val="35"/>
+        </w:numPr>
+        <w:spacing w:after="0" w:line="240" w:lineRule="auto"/>
+      </w:pPr>
+      <w:r>
+        <w:t>You can correct addresses by pointing on a map</w:t>
+      </w:r>
+    </w:p>
+    <w:p>
+      <w:pPr>
+        <w:spacing w:after="0" w:line="240" w:lineRule="auto"/>
+      </w:pPr>
+    </w:p>
+    <w:p>
+      <w:pPr>
+        <w:spacing w:after="0" w:line="240" w:lineRule="auto"/>
+        <w:rPr>
+          <w:u w:val="single"/>
+        </w:rPr>
+      </w:pPr>
+      <w:r>
+        <w:rPr>
+          <w:u w:val="single"/>
+        </w:rPr>
+        <w:t>Correcting street reference layer addresses</w:t>
+      </w:r>
+    </w:p>
+    <w:p>
+      <w:pPr>
+        <w:pStyle w:val="ListParagraph"/>
+        <w:numPr>
+          <w:ilvl w:val="0"/>
+          <w:numId w:val="36"/>
+        </w:numPr>
+        <w:spacing w:after="0" w:line="240" w:lineRule="auto"/>
+      </w:pPr>
+      <w:r>
+        <w:t>Find and fix incorrect addresses in a reference street layer used for geocoding.</w:t>
+      </w:r>
+    </w:p>
+    <w:p>
+      <w:pPr>
+        <w:pStyle w:val="ListParagraph"/>
+        <w:numPr>
+          <w:ilvl w:val="0"/>
+          <w:numId w:val="36"/>
+        </w:numPr>
+        <w:spacing w:after="0" w:line="240" w:lineRule="auto"/>
+      </w:pPr>
+      <w:r>
+        <w:t>Process</w:t>
+      </w:r>
+    </w:p>
+    <w:p>
+      <w:pPr>
+        <w:pStyle w:val="ListParagraph"/>
+        <w:numPr>
+          <w:ilvl w:val="1"/>
+          <w:numId w:val="36"/>
+        </w:numPr>
+        <w:spacing w:after="0" w:line="240" w:lineRule="auto"/>
+      </w:pPr>
+      <w:r>
+        <w:t>Create an address locator for the layer</w:t>
+      </w:r>
+    </w:p>
+    <w:p>
+      <w:pPr>
+        <w:pStyle w:val="ListParagraph"/>
+        <w:numPr>
+          <w:ilvl w:val="1"/>
+          <w:numId w:val="36"/>
+        </w:numPr>
+        <w:spacing w:after="0" w:line="240" w:lineRule="auto"/>
+      </w:pPr>
+      <w:r>
+        <w:t>Geocode addresses to the layer</w:t>
+      </w:r>
+    </w:p>
+    <w:p>
+      <w:pPr>
+        <w:pStyle w:val="ListParagraph"/>
+        <w:numPr>
+          <w:ilvl w:val="1"/>
+          <w:numId w:val="36"/>
+        </w:numPr>
+        <w:spacing w:after="0" w:line="240" w:lineRule="auto"/>
+      </w:pPr>
+      <w:r>
+        <w:t>Use Review/Rematch Addresses to identify problem street segment records</w:t>
+      </w:r>
+    </w:p>
+    <w:p>
+      <w:pPr>
+        <w:pStyle w:val="ListParagraph"/>
+        <w:numPr>
+          <w:ilvl w:val="1"/>
+          <w:numId w:val="36"/>
+        </w:numPr>
+        <w:spacing w:after="0" w:line="240" w:lineRule="auto"/>
+      </w:pPr>
+      <w:r>
+        <w:t>Edit the street record</w:t>
+      </w:r>
+    </w:p>
+    <w:p>
+      <w:pPr>
+        <w:pStyle w:val="ListParagraph"/>
+        <w:numPr>
+          <w:ilvl w:val="1"/>
+          <w:numId w:val="36"/>
+        </w:numPr>
+        <w:spacing w:after="0" w:line="240" w:lineRule="auto"/>
+      </w:pPr>
+      <w:r>
+        <w:t>Rebuild the address locater</w:t>
+      </w:r>
+    </w:p>
+    <w:p>
+      <w:pPr>
+        <w:pStyle w:val="ListParagraph"/>
+        <w:numPr>
+          <w:ilvl w:val="1"/>
+          <w:numId w:val="36"/>
+        </w:numPr>
+        <w:spacing w:after="0" w:line="240" w:lineRule="auto"/>
+      </w:pPr>
+      <w:r>
+        <w:t>Rematch interactively using edited street segment</w:t>
+      </w:r>
+    </w:p>
+    <w:p>
+      <w:pPr>
+        <w:spacing w:after="0" w:line="240" w:lineRule="auto"/>
+      </w:pPr>
+    </w:p>
+    <w:p>
+      <w:pPr>
+        <w:spacing w:after="0" w:line="240" w:lineRule="auto"/>
+        <w:rPr>
+          <w:u w:val="single"/>
+        </w:rPr>
+      </w:pPr>
+      <w:r>
+        <w:rPr>
+          <w:u w:val="single"/>
+        </w:rPr>
+        <w:lastRenderedPageBreak/>
+        <w:t>Using an alias table</w:t>
+      </w:r>
+    </w:p>
+    <w:p>
+      <w:pPr>
+        <w:pStyle w:val="ListParagraph"/>
+        <w:numPr>
+          <w:ilvl w:val="0"/>
+          <w:numId w:val="37"/>
+        </w:numPr>
+        <w:spacing w:after="0" w:line="240" w:lineRule="auto"/>
+      </w:pPr>
+      <w:r>
+        <w:t>Alias tables are used to geocode records that are identified by their landmark name rather than their street address (e.g., “White House” vs. “1600 Pennsylvania Avenue NW, Washington, D.C. 20500”)</w:t>
+      </w:r>
+    </w:p>
+    <w:p>
+      <w:pPr>
+        <w:pStyle w:val="ListParagraph"/>
+        <w:numPr>
+          <w:ilvl w:val="0"/>
+          <w:numId w:val="37"/>
+        </w:numPr>
+        <w:spacing w:after="0" w:line="240" w:lineRule="auto"/>
+      </w:pPr>
+      <w:r>
+        <w:t xml:space="preserve">Use the Add Data button to add the </w:t>
+      </w:r>
+      <w:r>
+        <w:t xml:space="preserve">table to the </w:t>
+      </w:r>
+      <w:r>
+        <w:t>geodatabase with the address locator</w:t>
+      </w:r>
+    </w:p>
+    <w:p>
+      <w:pPr>
+        <w:pStyle w:val="ListParagraph"/>
+        <w:numPr>
+          <w:ilvl w:val="0"/>
+          <w:numId w:val="37"/>
+        </w:numPr>
+        <w:spacing w:after="0" w:line="240" w:lineRule="auto"/>
+      </w:pPr>
+      <w:r>
+        <w:t>Link the alias table to the address locator through the Properties panel of the address locator</w:t>
+      </w:r>
+    </w:p>
+    <w:p>
+      <w:pPr>
+        <w:spacing w:after="0" w:line="240" w:lineRule="auto"/>
       </w:pPr>
       <w:bookmarkStart w:id="0" w:name="_GoBack"/>
       <w:bookmarkEnd w:id="0"/>
     </w:p>
     <w:sectPr>
-      <w:headerReference w:type="default" r:id="rId29"/>
-      <w:footerReference w:type="default" r:id="rId30"/>
+      <w:headerReference w:type="default" r:id="rId31"/>
+      <w:footerReference w:type="default" r:id="rId32"/>
       <w:pgSz w:w="12240" w:h="15840"/>
       <w:pgMar w:top="1440" w:right="1440" w:bottom="1440" w:left="1440" w:header="720" w:footer="720" w:gutter="0"/>
       <w:pgNumType w:start="1"/>
@@ -4245,6 +4860,85 @@
         <w:noProof/>
       </w:rPr>
       <w:t>1</w:t>
+    </w:r>
+    <w:r>
+      <w:rPr>
+        <w:b/>
+      </w:rPr>
+      <w:fldChar w:fldCharType="end"/>
+    </w:r>
+  </w:p>
+</w:ftr>
+</file>
+
+<file path=word/footer11.xml><?xml version="1.0" encoding="utf-8"?>
+<w:ftr xmlns:wpc="http://schemas.microsoft.com/office/word/2010/wordprocessingCanvas" xmlns:mc="http://schemas.openxmlformats.org/markup-compatibility/2006" xmlns:o="urn:schemas-microsoft-com:office:office" xmlns:r="http://schemas.openxmlformats.org/officeDocument/2006/relationships" xmlns:m="http://schemas.openxmlformats.org/officeDocument/2006/math" xmlns:v="urn:schemas-microsoft-com:vml" xmlns:wp14="http://schemas.microsoft.com/office/word/2010/wordprocessingDrawing" xmlns:wp="http://schemas.openxmlformats.org/drawingml/2006/wordprocessingDrawing" xmlns:w10="urn:schemas-microsoft-com:office:word" xmlns:w="http://schemas.openxmlformats.org/wordprocessingml/2006/main" xmlns:w14="http://schemas.microsoft.com/office/word/2010/wordml" xmlns:wpg="http://schemas.microsoft.com/office/word/2010/wordprocessingGroup" xmlns:wpi="http://schemas.microsoft.com/office/word/2010/wordprocessingInk" xmlns:wne="http://schemas.microsoft.com/office/word/2006/wordml" xmlns:wps="http://schemas.microsoft.com/office/word/2010/wordprocessingShape" mc:Ignorable="w14 wp14">
+  <w:p>
+    <w:pPr>
+      <w:pStyle w:val="Footer"/>
+      <w:jc w:val="center"/>
+    </w:pPr>
+    <w:r>
+      <w:t xml:space="preserve">Lecture 15 | Page </w:t>
+    </w:r>
+    <w:r>
+      <w:rPr>
+        <w:b/>
+      </w:rPr>
+      <w:fldChar w:fldCharType="begin"/>
+    </w:r>
+    <w:r>
+      <w:rPr>
+        <w:b/>
+      </w:rPr>
+      <w:instrText xml:space="preserve"> PAGE  \* Arabic  \* MERGEFORMAT </w:instrText>
+    </w:r>
+    <w:r>
+      <w:rPr>
+        <w:b/>
+      </w:rPr>
+      <w:fldChar w:fldCharType="separate"/>
+    </w:r>
+    <w:r>
+      <w:rPr>
+        <w:b/>
+        <w:noProof/>
+      </w:rPr>
+      <w:t>1</w:t>
+    </w:r>
+    <w:r>
+      <w:rPr>
+        <w:b/>
+      </w:rPr>
+      <w:fldChar w:fldCharType="end"/>
+    </w:r>
+    <w:r>
+      <w:t xml:space="preserve"> of </w:t>
+    </w:r>
+    <w:r>
+      <w:rPr>
+        <w:b/>
+      </w:rPr>
+      <w:fldChar w:fldCharType="begin"/>
+    </w:r>
+    <w:r>
+      <w:rPr>
+        <w:b/>
+      </w:rPr>
+      <w:instrText xml:space="preserve"> SECTIONPAGES   \* MERGEFORMAT </w:instrText>
+    </w:r>
+    <w:r>
+      <w:rPr>
+        <w:b/>
+      </w:rPr>
+      <w:fldChar w:fldCharType="separate"/>
+    </w:r>
+    <w:r>
+      <w:rPr>
+        <w:b/>
+        <w:noProof/>
+      </w:rPr>
+      <w:t>2</w:t>
     </w:r>
     <w:r>
       <w:rPr>
@@ -5000,6 +5694,50 @@
     <w:proofErr w:type="spellEnd"/>
     <w:r>
       <w:t xml:space="preserve"> and Kristen Kurland. GIS Tutorial 1: Basic Workbook for ArcGIS 10.3.x. ESRI Press, 2013. Chapter 7. pp. 255-279. Print.</w:t>
+    </w:r>
+  </w:p>
+  <w:p>
+    <w:pPr>
+      <w:pStyle w:val="Header"/>
+    </w:pPr>
+  </w:p>
+</w:hdr>
+</file>
+
+<file path=word/header11.xml><?xml version="1.0" encoding="utf-8"?>
+<w:hdr xmlns:wpc="http://schemas.microsoft.com/office/word/2010/wordprocessingCanvas" xmlns:mc="http://schemas.openxmlformats.org/markup-compatibility/2006" xmlns:o="urn:schemas-microsoft-com:office:office" xmlns:r="http://schemas.openxmlformats.org/officeDocument/2006/relationships" xmlns:m="http://schemas.openxmlformats.org/officeDocument/2006/math" xmlns:v="urn:schemas-microsoft-com:vml" xmlns:wp14="http://schemas.microsoft.com/office/word/2010/wordprocessingDrawing" xmlns:wp="http://schemas.openxmlformats.org/drawingml/2006/wordprocessingDrawing" xmlns:w10="urn:schemas-microsoft-com:office:word" xmlns:w="http://schemas.openxmlformats.org/wordprocessingml/2006/main" xmlns:w14="http://schemas.microsoft.com/office/word/2010/wordml" xmlns:wpg="http://schemas.microsoft.com/office/word/2010/wordprocessingGroup" xmlns:wpi="http://schemas.microsoft.com/office/word/2010/wordprocessingInk" xmlns:wne="http://schemas.microsoft.com/office/word/2006/wordml" xmlns:wps="http://schemas.microsoft.com/office/word/2010/wordprocessingShape" mc:Ignorable="w14 wp14">
+  <w:p>
+    <w:pPr>
+      <w:pStyle w:val="Header"/>
+    </w:pPr>
+    <w:r>
+      <w:t xml:space="preserve">SOC 5650 Intro to </w:t>
+    </w:r>
+    <w:proofErr w:type="spellStart"/>
+    <w:r>
+      <w:t>GISc</w:t>
+    </w:r>
+    <w:proofErr w:type="spellEnd"/>
+  </w:p>
+  <w:p>
+    <w:pPr>
+      <w:pStyle w:val="Header"/>
+    </w:pPr>
+    <w:proofErr w:type="spellStart"/>
+    <w:r>
+      <w:t>Gorr</w:t>
+    </w:r>
+    <w:proofErr w:type="spellEnd"/>
+    <w:r>
+      <w:t xml:space="preserve">, </w:t>
+    </w:r>
+    <w:proofErr w:type="spellStart"/>
+    <w:r>
+      <w:t>Wilpen</w:t>
+    </w:r>
+    <w:proofErr w:type="spellEnd"/>
+    <w:r>
+      <w:t xml:space="preserve"> and Kristen Kurland. GIS Tutorial 1: Basic Workbook for ArcGIS 10.3.x. ESRI Press, 2013. Chapter 8. pp. 285-312. Print.</w:t>
     </w:r>
   </w:p>
   <w:p>
@@ -5950,6 +6688,119 @@
     </w:lvl>
   </w:abstractNum>
   <w:abstractNum w:abstractNumId="6">
+    <w:nsid w:val="0D6B0084"/>
+    <w:multiLevelType w:val="hybridMultilevel"/>
+    <w:tmpl w:val="080E6F66"/>
+    <w:lvl w:ilvl="0" w:tplc="04090001">
+      <w:start w:val="1"/>
+      <w:numFmt w:val="bullet"/>
+      <w:lvlText w:val=""/>
+      <w:lvlJc w:val="left"/>
+      <w:pPr>
+        <w:ind w:left="720" w:hanging="360"/>
+      </w:pPr>
+      <w:rPr>
+        <w:rFonts w:ascii="Symbol" w:hAnsi="Symbol" w:hint="default"/>
+      </w:rPr>
+    </w:lvl>
+    <w:lvl w:ilvl="1" w:tplc="04090003">
+      <w:start w:val="1"/>
+      <w:numFmt w:val="bullet"/>
+      <w:lvlText w:val="o"/>
+      <w:lvlJc w:val="left"/>
+      <w:pPr>
+        <w:ind w:left="1440" w:hanging="360"/>
+      </w:pPr>
+      <w:rPr>
+        <w:rFonts w:ascii="Courier New" w:hAnsi="Courier New" w:cs="Courier New" w:hint="default"/>
+      </w:rPr>
+    </w:lvl>
+    <w:lvl w:ilvl="2" w:tplc="04090005" w:tentative="1">
+      <w:start w:val="1"/>
+      <w:numFmt w:val="bullet"/>
+      <w:lvlText w:val=""/>
+      <w:lvlJc w:val="left"/>
+      <w:pPr>
+        <w:ind w:left="2160" w:hanging="360"/>
+      </w:pPr>
+      <w:rPr>
+        <w:rFonts w:ascii="Wingdings" w:hAnsi="Wingdings" w:hint="default"/>
+      </w:rPr>
+    </w:lvl>
+    <w:lvl w:ilvl="3" w:tplc="04090001" w:tentative="1">
+      <w:start w:val="1"/>
+      <w:numFmt w:val="bullet"/>
+      <w:lvlText w:val=""/>
+      <w:lvlJc w:val="left"/>
+      <w:pPr>
+        <w:ind w:left="2880" w:hanging="360"/>
+      </w:pPr>
+      <w:rPr>
+        <w:rFonts w:ascii="Symbol" w:hAnsi="Symbol" w:hint="default"/>
+      </w:rPr>
+    </w:lvl>
+    <w:lvl w:ilvl="4" w:tplc="04090003" w:tentative="1">
+      <w:start w:val="1"/>
+      <w:numFmt w:val="bullet"/>
+      <w:lvlText w:val="o"/>
+      <w:lvlJc w:val="left"/>
+      <w:pPr>
+        <w:ind w:left="3600" w:hanging="360"/>
+      </w:pPr>
+      <w:rPr>
+        <w:rFonts w:ascii="Courier New" w:hAnsi="Courier New" w:cs="Courier New" w:hint="default"/>
+      </w:rPr>
+    </w:lvl>
+    <w:lvl w:ilvl="5" w:tplc="04090005" w:tentative="1">
+      <w:start w:val="1"/>
+      <w:numFmt w:val="bullet"/>
+      <w:lvlText w:val=""/>
+      <w:lvlJc w:val="left"/>
+      <w:pPr>
+        <w:ind w:left="4320" w:hanging="360"/>
+      </w:pPr>
+      <w:rPr>
+        <w:rFonts w:ascii="Wingdings" w:hAnsi="Wingdings" w:hint="default"/>
+      </w:rPr>
+    </w:lvl>
+    <w:lvl w:ilvl="6" w:tplc="04090001" w:tentative="1">
+      <w:start w:val="1"/>
+      <w:numFmt w:val="bullet"/>
+      <w:lvlText w:val=""/>
+      <w:lvlJc w:val="left"/>
+      <w:pPr>
+        <w:ind w:left="5040" w:hanging="360"/>
+      </w:pPr>
+      <w:rPr>
+        <w:rFonts w:ascii="Symbol" w:hAnsi="Symbol" w:hint="default"/>
+      </w:rPr>
+    </w:lvl>
+    <w:lvl w:ilvl="7" w:tplc="04090003" w:tentative="1">
+      <w:start w:val="1"/>
+      <w:numFmt w:val="bullet"/>
+      <w:lvlText w:val="o"/>
+      <w:lvlJc w:val="left"/>
+      <w:pPr>
+        <w:ind w:left="5760" w:hanging="360"/>
+      </w:pPr>
+      <w:rPr>
+        <w:rFonts w:ascii="Courier New" w:hAnsi="Courier New" w:cs="Courier New" w:hint="default"/>
+      </w:rPr>
+    </w:lvl>
+    <w:lvl w:ilvl="8" w:tplc="04090005" w:tentative="1">
+      <w:start w:val="1"/>
+      <w:numFmt w:val="bullet"/>
+      <w:lvlText w:val=""/>
+      <w:lvlJc w:val="left"/>
+      <w:pPr>
+        <w:ind w:left="6480" w:hanging="360"/>
+      </w:pPr>
+      <w:rPr>
+        <w:rFonts w:ascii="Wingdings" w:hAnsi="Wingdings" w:hint="default"/>
+      </w:rPr>
+    </w:lvl>
+  </w:abstractNum>
+  <w:abstractNum w:abstractNumId="7">
     <w:nsid w:val="0F9B558C"/>
     <w:multiLevelType w:val="hybridMultilevel"/>
     <w:tmpl w:val="FEF47776"/>
@@ -6038,7 +6889,7 @@
       </w:pPr>
     </w:lvl>
   </w:abstractNum>
-  <w:abstractNum w:abstractNumId="7">
+  <w:abstractNum w:abstractNumId="8">
     <w:nsid w:val="121B3F8A"/>
     <w:multiLevelType w:val="hybridMultilevel"/>
     <w:tmpl w:val="8C6CAF3A"/>
@@ -6124,7 +6975,7 @@
       </w:pPr>
     </w:lvl>
   </w:abstractNum>
-  <w:abstractNum w:abstractNumId="8">
+  <w:abstractNum w:abstractNumId="9">
     <w:nsid w:val="1B292D94"/>
     <w:multiLevelType w:val="hybridMultilevel"/>
     <w:tmpl w:val="3CC496FE"/>
@@ -6213,7 +7064,7 @@
       </w:pPr>
     </w:lvl>
   </w:abstractNum>
-  <w:abstractNum w:abstractNumId="9">
+  <w:abstractNum w:abstractNumId="10">
     <w:nsid w:val="1CE5318E"/>
     <w:multiLevelType w:val="hybridMultilevel"/>
     <w:tmpl w:val="98EC17E2"/>
@@ -6299,7 +7150,7 @@
       </w:pPr>
     </w:lvl>
   </w:abstractNum>
-  <w:abstractNum w:abstractNumId="10">
+  <w:abstractNum w:abstractNumId="11">
     <w:nsid w:val="1FA83757"/>
     <w:multiLevelType w:val="hybridMultilevel"/>
     <w:tmpl w:val="645A5D4E"/>
@@ -6412,7 +7263,7 @@
       </w:rPr>
     </w:lvl>
   </w:abstractNum>
-  <w:abstractNum w:abstractNumId="11">
+  <w:abstractNum w:abstractNumId="12">
     <w:nsid w:val="210B51E0"/>
     <w:multiLevelType w:val="hybridMultilevel"/>
     <w:tmpl w:val="8B829738"/>
@@ -6525,7 +7376,7 @@
       </w:rPr>
     </w:lvl>
   </w:abstractNum>
-  <w:abstractNum w:abstractNumId="12">
+  <w:abstractNum w:abstractNumId="13">
     <w:nsid w:val="266F2B70"/>
     <w:multiLevelType w:val="hybridMultilevel"/>
     <w:tmpl w:val="571417EA"/>
@@ -6611,7 +7462,7 @@
       </w:pPr>
     </w:lvl>
   </w:abstractNum>
-  <w:abstractNum w:abstractNumId="13">
+  <w:abstractNum w:abstractNumId="14">
     <w:nsid w:val="2D6B28F2"/>
     <w:multiLevelType w:val="hybridMultilevel"/>
     <w:tmpl w:val="0AB06A32"/>
@@ -6724,7 +7575,120 @@
       </w:rPr>
     </w:lvl>
   </w:abstractNum>
-  <w:abstractNum w:abstractNumId="14">
+  <w:abstractNum w:abstractNumId="15">
+    <w:nsid w:val="2E397036"/>
+    <w:multiLevelType w:val="hybridMultilevel"/>
+    <w:tmpl w:val="1736FBEA"/>
+    <w:lvl w:ilvl="0" w:tplc="04090001">
+      <w:start w:val="1"/>
+      <w:numFmt w:val="bullet"/>
+      <w:lvlText w:val=""/>
+      <w:lvlJc w:val="left"/>
+      <w:pPr>
+        <w:ind w:left="720" w:hanging="360"/>
+      </w:pPr>
+      <w:rPr>
+        <w:rFonts w:ascii="Symbol" w:hAnsi="Symbol" w:hint="default"/>
+      </w:rPr>
+    </w:lvl>
+    <w:lvl w:ilvl="1" w:tplc="04090003">
+      <w:start w:val="1"/>
+      <w:numFmt w:val="bullet"/>
+      <w:lvlText w:val="o"/>
+      <w:lvlJc w:val="left"/>
+      <w:pPr>
+        <w:ind w:left="1440" w:hanging="360"/>
+      </w:pPr>
+      <w:rPr>
+        <w:rFonts w:ascii="Courier New" w:hAnsi="Courier New" w:cs="Courier New" w:hint="default"/>
+      </w:rPr>
+    </w:lvl>
+    <w:lvl w:ilvl="2" w:tplc="04090005" w:tentative="1">
+      <w:start w:val="1"/>
+      <w:numFmt w:val="bullet"/>
+      <w:lvlText w:val=""/>
+      <w:lvlJc w:val="left"/>
+      <w:pPr>
+        <w:ind w:left="2160" w:hanging="360"/>
+      </w:pPr>
+      <w:rPr>
+        <w:rFonts w:ascii="Wingdings" w:hAnsi="Wingdings" w:hint="default"/>
+      </w:rPr>
+    </w:lvl>
+    <w:lvl w:ilvl="3" w:tplc="04090001" w:tentative="1">
+      <w:start w:val="1"/>
+      <w:numFmt w:val="bullet"/>
+      <w:lvlText w:val=""/>
+      <w:lvlJc w:val="left"/>
+      <w:pPr>
+        <w:ind w:left="2880" w:hanging="360"/>
+      </w:pPr>
+      <w:rPr>
+        <w:rFonts w:ascii="Symbol" w:hAnsi="Symbol" w:hint="default"/>
+      </w:rPr>
+    </w:lvl>
+    <w:lvl w:ilvl="4" w:tplc="04090003" w:tentative="1">
+      <w:start w:val="1"/>
+      <w:numFmt w:val="bullet"/>
+      <w:lvlText w:val="o"/>
+      <w:lvlJc w:val="left"/>
+      <w:pPr>
+        <w:ind w:left="3600" w:hanging="360"/>
+      </w:pPr>
+      <w:rPr>
+        <w:rFonts w:ascii="Courier New" w:hAnsi="Courier New" w:cs="Courier New" w:hint="default"/>
+      </w:rPr>
+    </w:lvl>
+    <w:lvl w:ilvl="5" w:tplc="04090005" w:tentative="1">
+      <w:start w:val="1"/>
+      <w:numFmt w:val="bullet"/>
+      <w:lvlText w:val=""/>
+      <w:lvlJc w:val="left"/>
+      <w:pPr>
+        <w:ind w:left="4320" w:hanging="360"/>
+      </w:pPr>
+      <w:rPr>
+        <w:rFonts w:ascii="Wingdings" w:hAnsi="Wingdings" w:hint="default"/>
+      </w:rPr>
+    </w:lvl>
+    <w:lvl w:ilvl="6" w:tplc="04090001" w:tentative="1">
+      <w:start w:val="1"/>
+      <w:numFmt w:val="bullet"/>
+      <w:lvlText w:val=""/>
+      <w:lvlJc w:val="left"/>
+      <w:pPr>
+        <w:ind w:left="5040" w:hanging="360"/>
+      </w:pPr>
+      <w:rPr>
+        <w:rFonts w:ascii="Symbol" w:hAnsi="Symbol" w:hint="default"/>
+      </w:rPr>
+    </w:lvl>
+    <w:lvl w:ilvl="7" w:tplc="04090003" w:tentative="1">
+      <w:start w:val="1"/>
+      <w:numFmt w:val="bullet"/>
+      <w:lvlText w:val="o"/>
+      <w:lvlJc w:val="left"/>
+      <w:pPr>
+        <w:ind w:left="5760" w:hanging="360"/>
+      </w:pPr>
+      <w:rPr>
+        <w:rFonts w:ascii="Courier New" w:hAnsi="Courier New" w:cs="Courier New" w:hint="default"/>
+      </w:rPr>
+    </w:lvl>
+    <w:lvl w:ilvl="8" w:tplc="04090005" w:tentative="1">
+      <w:start w:val="1"/>
+      <w:numFmt w:val="bullet"/>
+      <w:lvlText w:val=""/>
+      <w:lvlJc w:val="left"/>
+      <w:pPr>
+        <w:ind w:left="6480" w:hanging="360"/>
+      </w:pPr>
+      <w:rPr>
+        <w:rFonts w:ascii="Wingdings" w:hAnsi="Wingdings" w:hint="default"/>
+      </w:rPr>
+    </w:lvl>
+  </w:abstractNum>
+  <w:abstractNum w:abstractNumId="16">
     <w:nsid w:val="2FF34C07"/>
     <w:multiLevelType w:val="hybridMultilevel"/>
     <w:tmpl w:val="B63A6592"/>
@@ -6837,7 +7801,7 @@
       </w:rPr>
     </w:lvl>
   </w:abstractNum>
-  <w:abstractNum w:abstractNumId="15">
+  <w:abstractNum w:abstractNumId="17">
     <w:nsid w:val="2FFD3971"/>
     <w:multiLevelType w:val="hybridMultilevel"/>
     <w:tmpl w:val="D2A22D30"/>
@@ -6950,7 +7914,7 @@
       </w:rPr>
     </w:lvl>
   </w:abstractNum>
-  <w:abstractNum w:abstractNumId="16">
+  <w:abstractNum w:abstractNumId="18">
     <w:nsid w:val="30D3451E"/>
     <w:multiLevelType w:val="hybridMultilevel"/>
     <w:tmpl w:val="97B80B48"/>
@@ -7063,7 +8027,7 @@
       </w:rPr>
     </w:lvl>
   </w:abstractNum>
-  <w:abstractNum w:abstractNumId="17">
+  <w:abstractNum w:abstractNumId="19">
     <w:nsid w:val="35C74E18"/>
     <w:multiLevelType w:val="hybridMultilevel"/>
     <w:tmpl w:val="8C6CAF3A"/>
@@ -7149,7 +8113,120 @@
       </w:pPr>
     </w:lvl>
   </w:abstractNum>
-  <w:abstractNum w:abstractNumId="18">
+  <w:abstractNum w:abstractNumId="20">
+    <w:nsid w:val="3615716B"/>
+    <w:multiLevelType w:val="hybridMultilevel"/>
+    <w:tmpl w:val="D6728758"/>
+    <w:lvl w:ilvl="0" w:tplc="04090001">
+      <w:start w:val="1"/>
+      <w:numFmt w:val="bullet"/>
+      <w:lvlText w:val=""/>
+      <w:lvlJc w:val="left"/>
+      <w:pPr>
+        <w:ind w:left="720" w:hanging="360"/>
+      </w:pPr>
+      <w:rPr>
+        <w:rFonts w:ascii="Symbol" w:hAnsi="Symbol" w:hint="default"/>
+      </w:rPr>
+    </w:lvl>
+    <w:lvl w:ilvl="1" w:tplc="04090003" w:tentative="1">
+      <w:start w:val="1"/>
+      <w:numFmt w:val="bullet"/>
+      <w:lvlText w:val="o"/>
+      <w:lvlJc w:val="left"/>
+      <w:pPr>
+        <w:ind w:left="1440" w:hanging="360"/>
+      </w:pPr>
+      <w:rPr>
+        <w:rFonts w:ascii="Courier New" w:hAnsi="Courier New" w:cs="Courier New" w:hint="default"/>
+      </w:rPr>
+    </w:lvl>
+    <w:lvl w:ilvl="2" w:tplc="04090005" w:tentative="1">
+      <w:start w:val="1"/>
+      <w:numFmt w:val="bullet"/>
+      <w:lvlText w:val=""/>
+      <w:lvlJc w:val="left"/>
+      <w:pPr>
+        <w:ind w:left="2160" w:hanging="360"/>
+      </w:pPr>
+      <w:rPr>
+        <w:rFonts w:ascii="Wingdings" w:hAnsi="Wingdings" w:hint="default"/>
+      </w:rPr>
+    </w:lvl>
+    <w:lvl w:ilvl="3" w:tplc="04090001" w:tentative="1">
+      <w:start w:val="1"/>
+      <w:numFmt w:val="bullet"/>
+      <w:lvlText w:val=""/>
+      <w:lvlJc w:val="left"/>
+      <w:pPr>
+        <w:ind w:left="2880" w:hanging="360"/>
+      </w:pPr>
+      <w:rPr>
+        <w:rFonts w:ascii="Symbol" w:hAnsi="Symbol" w:hint="default"/>
+      </w:rPr>
+    </w:lvl>
+    <w:lvl w:ilvl="4" w:tplc="04090003" w:tentative="1">
+      <w:start w:val="1"/>
+      <w:numFmt w:val="bullet"/>
+      <w:lvlText w:val="o"/>
+      <w:lvlJc w:val="left"/>
+      <w:pPr>
+        <w:ind w:left="3600" w:hanging="360"/>
+      </w:pPr>
+      <w:rPr>
+        <w:rFonts w:ascii="Courier New" w:hAnsi="Courier New" w:cs="Courier New" w:hint="default"/>
+      </w:rPr>
+    </w:lvl>
+    <w:lvl w:ilvl="5" w:tplc="04090005" w:tentative="1">
+      <w:start w:val="1"/>
+      <w:numFmt w:val="bullet"/>
+      <w:lvlText w:val=""/>
+      <w:lvlJc w:val="left"/>
+      <w:pPr>
+        <w:ind w:left="4320" w:hanging="360"/>
+      </w:pPr>
+      <w:rPr>
+        <w:rFonts w:ascii="Wingdings" w:hAnsi="Wingdings" w:hint="default"/>
+      </w:rPr>
+    </w:lvl>
+    <w:lvl w:ilvl="6" w:tplc="04090001" w:tentative="1">
+      <w:start w:val="1"/>
+      <w:numFmt w:val="bullet"/>
+      <w:lvlText w:val=""/>
+      <w:lvlJc w:val="left"/>
+      <w:pPr>
+        <w:ind w:left="5040" w:hanging="360"/>
+      </w:pPr>
+      <w:rPr>
+        <w:rFonts w:ascii="Symbol" w:hAnsi="Symbol" w:hint="default"/>
+      </w:rPr>
+    </w:lvl>
+    <w:lvl w:ilvl="7" w:tplc="04090003" w:tentative="1">
+      <w:start w:val="1"/>
+      <w:numFmt w:val="bullet"/>
+      <w:lvlText w:val="o"/>
+      <w:lvlJc w:val="left"/>
+      <w:pPr>
+        <w:ind w:left="5760" w:hanging="360"/>
+      </w:pPr>
+      <w:rPr>
+        <w:rFonts w:ascii="Courier New" w:hAnsi="Courier New" w:cs="Courier New" w:hint="default"/>
+      </w:rPr>
+    </w:lvl>
+    <w:lvl w:ilvl="8" w:tplc="04090005" w:tentative="1">
+      <w:start w:val="1"/>
+      <w:numFmt w:val="bullet"/>
+      <w:lvlText w:val=""/>
+      <w:lvlJc w:val="left"/>
+      <w:pPr>
+        <w:ind w:left="6480" w:hanging="360"/>
+      </w:pPr>
+      <w:rPr>
+        <w:rFonts w:ascii="Wingdings" w:hAnsi="Wingdings" w:hint="default"/>
+      </w:rPr>
+    </w:lvl>
+  </w:abstractNum>
+  <w:abstractNum w:abstractNumId="21">
     <w:nsid w:val="382D5AE2"/>
     <w:multiLevelType w:val="hybridMultilevel"/>
     <w:tmpl w:val="A68857A4"/>
@@ -7235,7 +8312,7 @@
       </w:pPr>
     </w:lvl>
   </w:abstractNum>
-  <w:abstractNum w:abstractNumId="19">
+  <w:abstractNum w:abstractNumId="22">
     <w:nsid w:val="3E6E45EE"/>
     <w:multiLevelType w:val="hybridMultilevel"/>
     <w:tmpl w:val="D70EBFD2"/>
@@ -7348,7 +8425,7 @@
       </w:rPr>
     </w:lvl>
   </w:abstractNum>
-  <w:abstractNum w:abstractNumId="20">
+  <w:abstractNum w:abstractNumId="23">
     <w:nsid w:val="47FC441B"/>
     <w:multiLevelType w:val="hybridMultilevel"/>
     <w:tmpl w:val="8BB051DE"/>
@@ -7434,7 +8511,7 @@
       </w:pPr>
     </w:lvl>
   </w:abstractNum>
-  <w:abstractNum w:abstractNumId="21">
+  <w:abstractNum w:abstractNumId="24">
     <w:nsid w:val="4C1F032A"/>
     <w:multiLevelType w:val="hybridMultilevel"/>
     <w:tmpl w:val="169A7928"/>
@@ -7520,7 +8597,7 @@
       </w:pPr>
     </w:lvl>
   </w:abstractNum>
-  <w:abstractNum w:abstractNumId="22">
+  <w:abstractNum w:abstractNumId="25">
     <w:nsid w:val="50772DA3"/>
     <w:multiLevelType w:val="hybridMultilevel"/>
     <w:tmpl w:val="298AE712"/>
@@ -7633,7 +8710,7 @@
       </w:rPr>
     </w:lvl>
   </w:abstractNum>
-  <w:abstractNum w:abstractNumId="23">
+  <w:abstractNum w:abstractNumId="26">
     <w:nsid w:val="5A3C0495"/>
     <w:multiLevelType w:val="hybridMultilevel"/>
     <w:tmpl w:val="FE7A5562"/>
@@ -7746,7 +8823,7 @@
       </w:rPr>
     </w:lvl>
   </w:abstractNum>
-  <w:abstractNum w:abstractNumId="24">
+  <w:abstractNum w:abstractNumId="27">
     <w:nsid w:val="5B0D4419"/>
     <w:multiLevelType w:val="hybridMultilevel"/>
     <w:tmpl w:val="8C6CAF3A"/>
@@ -7832,7 +8909,7 @@
       </w:pPr>
     </w:lvl>
   </w:abstractNum>
-  <w:abstractNum w:abstractNumId="25">
+  <w:abstractNum w:abstractNumId="28">
     <w:nsid w:val="5F1163AF"/>
     <w:multiLevelType w:val="hybridMultilevel"/>
     <w:tmpl w:val="684A4D5E"/>
@@ -7945,7 +9022,7 @@
       </w:rPr>
     </w:lvl>
   </w:abstractNum>
-  <w:abstractNum w:abstractNumId="26">
+  <w:abstractNum w:abstractNumId="29">
     <w:nsid w:val="68B778EE"/>
     <w:multiLevelType w:val="hybridMultilevel"/>
     <w:tmpl w:val="2BB6532E"/>
@@ -8031,7 +9108,7 @@
       </w:pPr>
     </w:lvl>
   </w:abstractNum>
-  <w:abstractNum w:abstractNumId="27">
+  <w:abstractNum w:abstractNumId="30">
     <w:nsid w:val="69BA5474"/>
     <w:multiLevelType w:val="hybridMultilevel"/>
     <w:tmpl w:val="8D60003E"/>
@@ -8117,7 +9194,120 @@
       </w:pPr>
     </w:lvl>
   </w:abstractNum>
-  <w:abstractNum w:abstractNumId="28">
+  <w:abstractNum w:abstractNumId="31">
+    <w:nsid w:val="6DE1238D"/>
+    <w:multiLevelType w:val="hybridMultilevel"/>
+    <w:tmpl w:val="150CB568"/>
+    <w:lvl w:ilvl="0" w:tplc="04090001">
+      <w:start w:val="1"/>
+      <w:numFmt w:val="bullet"/>
+      <w:lvlText w:val=""/>
+      <w:lvlJc w:val="left"/>
+      <w:pPr>
+        <w:ind w:left="720" w:hanging="360"/>
+      </w:pPr>
+      <w:rPr>
+        <w:rFonts w:ascii="Symbol" w:hAnsi="Symbol" w:hint="default"/>
+      </w:rPr>
+    </w:lvl>
+    <w:lvl w:ilvl="1" w:tplc="04090003">
+      <w:start w:val="1"/>
+      <w:numFmt w:val="bullet"/>
+      <w:lvlText w:val="o"/>
+      <w:lvlJc w:val="left"/>
+      <w:pPr>
+        <w:ind w:left="1440" w:hanging="360"/>
+      </w:pPr>
+      <w:rPr>
+        <w:rFonts w:ascii="Courier New" w:hAnsi="Courier New" w:cs="Courier New" w:hint="default"/>
+      </w:rPr>
+    </w:lvl>
+    <w:lvl w:ilvl="2" w:tplc="04090005" w:tentative="1">
+      <w:start w:val="1"/>
+      <w:numFmt w:val="bullet"/>
+      <w:lvlText w:val=""/>
+      <w:lvlJc w:val="left"/>
+      <w:pPr>
+        <w:ind w:left="2160" w:hanging="360"/>
+      </w:pPr>
+      <w:rPr>
+        <w:rFonts w:ascii="Wingdings" w:hAnsi="Wingdings" w:hint="default"/>
+      </w:rPr>
+    </w:lvl>
+    <w:lvl w:ilvl="3" w:tplc="04090001" w:tentative="1">
+      <w:start w:val="1"/>
+      <w:numFmt w:val="bullet"/>
+      <w:lvlText w:val=""/>
+      <w:lvlJc w:val="left"/>
+      <w:pPr>
+        <w:ind w:left="2880" w:hanging="360"/>
+      </w:pPr>
+      <w:rPr>
+        <w:rFonts w:ascii="Symbol" w:hAnsi="Symbol" w:hint="default"/>
+      </w:rPr>
+    </w:lvl>
+    <w:lvl w:ilvl="4" w:tplc="04090003" w:tentative="1">
+      <w:start w:val="1"/>
+      <w:numFmt w:val="bullet"/>
+      <w:lvlText w:val="o"/>
+      <w:lvlJc w:val="left"/>
+      <w:pPr>
+        <w:ind w:left="3600" w:hanging="360"/>
+      </w:pPr>
+      <w:rPr>
+        <w:rFonts w:ascii="Courier New" w:hAnsi="Courier New" w:cs="Courier New" w:hint="default"/>
+      </w:rPr>
+    </w:lvl>
+    <w:lvl w:ilvl="5" w:tplc="04090005" w:tentative="1">
+      <w:start w:val="1"/>
+      <w:numFmt w:val="bullet"/>
+      <w:lvlText w:val=""/>
+      <w:lvlJc w:val="left"/>
+      <w:pPr>
+        <w:ind w:left="4320" w:hanging="360"/>
+      </w:pPr>
+      <w:rPr>
+        <w:rFonts w:ascii="Wingdings" w:hAnsi="Wingdings" w:hint="default"/>
+      </w:rPr>
+    </w:lvl>
+    <w:lvl w:ilvl="6" w:tplc="04090001" w:tentative="1">
+      <w:start w:val="1"/>
+      <w:numFmt w:val="bullet"/>
+      <w:lvlText w:val=""/>
+      <w:lvlJc w:val="left"/>
+      <w:pPr>
+        <w:ind w:left="5040" w:hanging="360"/>
+      </w:pPr>
+      <w:rPr>
+        <w:rFonts w:ascii="Symbol" w:hAnsi="Symbol" w:hint="default"/>
+      </w:rPr>
+    </w:lvl>
+    <w:lvl w:ilvl="7" w:tplc="04090003" w:tentative="1">
+      <w:start w:val="1"/>
+      <w:numFmt w:val="bullet"/>
+      <w:lvlText w:val="o"/>
+      <w:lvlJc w:val="left"/>
+      <w:pPr>
+        <w:ind w:left="5760" w:hanging="360"/>
+      </w:pPr>
+      <w:rPr>
+        <w:rFonts w:ascii="Courier New" w:hAnsi="Courier New" w:cs="Courier New" w:hint="default"/>
+      </w:rPr>
+    </w:lvl>
+    <w:lvl w:ilvl="8" w:tplc="04090005" w:tentative="1">
+      <w:start w:val="1"/>
+      <w:numFmt w:val="bullet"/>
+      <w:lvlText w:val=""/>
+      <w:lvlJc w:val="left"/>
+      <w:pPr>
+        <w:ind w:left="6480" w:hanging="360"/>
+      </w:pPr>
+      <w:rPr>
+        <w:rFonts w:ascii="Wingdings" w:hAnsi="Wingdings" w:hint="default"/>
+      </w:rPr>
+    </w:lvl>
+  </w:abstractNum>
+  <w:abstractNum w:abstractNumId="32">
     <w:nsid w:val="715C2AA9"/>
     <w:multiLevelType w:val="hybridMultilevel"/>
     <w:tmpl w:val="8D60003E"/>
@@ -8203,7 +9393,93 @@
       </w:pPr>
     </w:lvl>
   </w:abstractNum>
-  <w:abstractNum w:abstractNumId="29">
+  <w:abstractNum w:abstractNumId="33">
+    <w:nsid w:val="74035A2B"/>
+    <w:multiLevelType w:val="hybridMultilevel"/>
+    <w:tmpl w:val="169A7928"/>
+    <w:lvl w:ilvl="0" w:tplc="0409000F">
+      <w:start w:val="1"/>
+      <w:numFmt w:val="decimal"/>
+      <w:lvlText w:val="%1."/>
+      <w:lvlJc w:val="left"/>
+      <w:pPr>
+        <w:ind w:left="720" w:hanging="360"/>
+      </w:pPr>
+    </w:lvl>
+    <w:lvl w:ilvl="1" w:tplc="04090019" w:tentative="1">
+      <w:start w:val="1"/>
+      <w:numFmt w:val="lowerLetter"/>
+      <w:lvlText w:val="%2."/>
+      <w:lvlJc w:val="left"/>
+      <w:pPr>
+        <w:ind w:left="1440" w:hanging="360"/>
+      </w:pPr>
+    </w:lvl>
+    <w:lvl w:ilvl="2" w:tplc="0409001B" w:tentative="1">
+      <w:start w:val="1"/>
+      <w:numFmt w:val="lowerRoman"/>
+      <w:lvlText w:val="%3."/>
+      <w:lvlJc w:val="right"/>
+      <w:pPr>
+        <w:ind w:left="2160" w:hanging="180"/>
+      </w:pPr>
+    </w:lvl>
+    <w:lvl w:ilvl="3" w:tplc="0409000F" w:tentative="1">
+      <w:start w:val="1"/>
+      <w:numFmt w:val="decimal"/>
+      <w:lvlText w:val="%4."/>
+      <w:lvlJc w:val="left"/>
+      <w:pPr>
+        <w:ind w:left="2880" w:hanging="360"/>
+      </w:pPr>
+    </w:lvl>
+    <w:lvl w:ilvl="4" w:tplc="04090019" w:tentative="1">
+      <w:start w:val="1"/>
+      <w:numFmt w:val="lowerLetter"/>
+      <w:lvlText w:val="%5."/>
+      <w:lvlJc w:val="left"/>
+      <w:pPr>
+        <w:ind w:left="3600" w:hanging="360"/>
+      </w:pPr>
+    </w:lvl>
+    <w:lvl w:ilvl="5" w:tplc="0409001B" w:tentative="1">
+      <w:start w:val="1"/>
+      <w:numFmt w:val="lowerRoman"/>
+      <w:lvlText w:val="%6."/>
+      <w:lvlJc w:val="right"/>
+      <w:pPr>
+        <w:ind w:left="4320" w:hanging="180"/>
+      </w:pPr>
+    </w:lvl>
+    <w:lvl w:ilvl="6" w:tplc="0409000F" w:tentative="1">
+      <w:start w:val="1"/>
+      <w:numFmt w:val="decimal"/>
+      <w:lvlText w:val="%7."/>
+      <w:lvlJc w:val="left"/>
+      <w:pPr>
+        <w:ind w:left="5040" w:hanging="360"/>
+      </w:pPr>
+    </w:lvl>
+    <w:lvl w:ilvl="7" w:tplc="04090019" w:tentative="1">
+      <w:start w:val="1"/>
+      <w:numFmt w:val="lowerLetter"/>
+      <w:lvlText w:val="%8."/>
+      <w:lvlJc w:val="left"/>
+      <w:pPr>
+        <w:ind w:left="5760" w:hanging="360"/>
+      </w:pPr>
+    </w:lvl>
+    <w:lvl w:ilvl="8" w:tplc="0409001B" w:tentative="1">
+      <w:start w:val="1"/>
+      <w:numFmt w:val="lowerRoman"/>
+      <w:lvlText w:val="%9."/>
+      <w:lvlJc w:val="right"/>
+      <w:pPr>
+        <w:ind w:left="6480" w:hanging="180"/>
+      </w:pPr>
+    </w:lvl>
+  </w:abstractNum>
+  <w:abstractNum w:abstractNumId="34">
     <w:nsid w:val="78F8243A"/>
     <w:multiLevelType w:val="hybridMultilevel"/>
     <w:tmpl w:val="8D60003E"/>
@@ -8289,7 +9565,7 @@
       </w:pPr>
     </w:lvl>
   </w:abstractNum>
-  <w:abstractNum w:abstractNumId="30">
+  <w:abstractNum w:abstractNumId="35">
     <w:nsid w:val="7B803DFA"/>
     <w:multiLevelType w:val="hybridMultilevel"/>
     <w:tmpl w:val="8D60003E"/>
@@ -8375,7 +9651,7 @@
       </w:pPr>
     </w:lvl>
   </w:abstractNum>
-  <w:abstractNum w:abstractNumId="31">
+  <w:abstractNum w:abstractNumId="36">
     <w:nsid w:val="7D6D1235"/>
     <w:multiLevelType w:val="hybridMultilevel"/>
     <w:tmpl w:val="98EC17E2"/>
@@ -8462,37 +9738,37 @@
     </w:lvl>
   </w:abstractNum>
   <w:num w:numId="1">
-    <w:abstractNumId w:val="7"/>
+    <w:abstractNumId w:val="8"/>
   </w:num>
   <w:num w:numId="2">
-    <w:abstractNumId w:val="14"/>
+    <w:abstractNumId w:val="16"/>
   </w:num>
   <w:num w:numId="3">
-    <w:abstractNumId w:val="20"/>
+    <w:abstractNumId w:val="23"/>
   </w:num>
   <w:num w:numId="4">
-    <w:abstractNumId w:val="24"/>
+    <w:abstractNumId w:val="27"/>
   </w:num>
   <w:num w:numId="5">
-    <w:abstractNumId w:val="19"/>
+    <w:abstractNumId w:val="22"/>
   </w:num>
   <w:num w:numId="6">
     <w:abstractNumId w:val="3"/>
   </w:num>
   <w:num w:numId="7">
-    <w:abstractNumId w:val="6"/>
+    <w:abstractNumId w:val="7"/>
   </w:num>
   <w:num w:numId="8">
-    <w:abstractNumId w:val="22"/>
+    <w:abstractNumId w:val="25"/>
   </w:num>
   <w:num w:numId="9">
-    <w:abstractNumId w:val="9"/>
+    <w:abstractNumId w:val="10"/>
   </w:num>
   <w:num w:numId="10">
-    <w:abstractNumId w:val="31"/>
+    <w:abstractNumId w:val="36"/>
   </w:num>
   <w:num w:numId="11">
-    <w:abstractNumId w:val="17"/>
+    <w:abstractNumId w:val="19"/>
   </w:num>
   <w:num w:numId="12">
     <w:abstractNumId w:val="0"/>
@@ -8501,49 +9777,49 @@
     <w:abstractNumId w:val="2"/>
   </w:num>
   <w:num w:numId="14">
-    <w:abstractNumId w:val="18"/>
+    <w:abstractNumId w:val="21"/>
   </w:num>
   <w:num w:numId="15">
-    <w:abstractNumId w:val="8"/>
+    <w:abstractNumId w:val="9"/>
   </w:num>
   <w:num w:numId="16">
-    <w:abstractNumId w:val="23"/>
+    <w:abstractNumId w:val="26"/>
   </w:num>
   <w:num w:numId="17">
-    <w:abstractNumId w:val="15"/>
+    <w:abstractNumId w:val="17"/>
   </w:num>
   <w:num w:numId="18">
     <w:abstractNumId w:val="4"/>
   </w:num>
   <w:num w:numId="19">
-    <w:abstractNumId w:val="25"/>
+    <w:abstractNumId w:val="28"/>
   </w:num>
   <w:num w:numId="20">
-    <w:abstractNumId w:val="16"/>
+    <w:abstractNumId w:val="18"/>
   </w:num>
   <w:num w:numId="21">
-    <w:abstractNumId w:val="26"/>
+    <w:abstractNumId w:val="29"/>
   </w:num>
   <w:num w:numId="22">
+    <w:abstractNumId w:val="13"/>
+  </w:num>
+  <w:num w:numId="23">
     <w:abstractNumId w:val="12"/>
   </w:num>
-  <w:num w:numId="23">
-    <w:abstractNumId w:val="11"/>
-  </w:num>
   <w:num w:numId="24">
-    <w:abstractNumId w:val="28"/>
+    <w:abstractNumId w:val="32"/>
   </w:num>
   <w:num w:numId="25">
-    <w:abstractNumId w:val="29"/>
+    <w:abstractNumId w:val="34"/>
   </w:num>
   <w:num w:numId="26">
-    <w:abstractNumId w:val="30"/>
+    <w:abstractNumId w:val="35"/>
   </w:num>
   <w:num w:numId="27">
     <w:abstractNumId w:val="1"/>
   </w:num>
   <w:num w:numId="28">
-    <w:abstractNumId w:val="27"/>
+    <w:abstractNumId w:val="30"/>
   </w:num>
   <w:num w:numId="29">
     <w:abstractNumId w:val="5"/>
@@ -8576,13 +9852,28 @@
     </w:lvlOverride>
   </w:num>
   <w:num w:numId="30">
-    <w:abstractNumId w:val="13"/>
+    <w:abstractNumId w:val="14"/>
   </w:num>
   <w:num w:numId="31">
-    <w:abstractNumId w:val="21"/>
+    <w:abstractNumId w:val="24"/>
   </w:num>
   <w:num w:numId="32">
-    <w:abstractNumId w:val="10"/>
+    <w:abstractNumId w:val="11"/>
+  </w:num>
+  <w:num w:numId="33">
+    <w:abstractNumId w:val="33"/>
+  </w:num>
+  <w:num w:numId="34">
+    <w:abstractNumId w:val="15"/>
+  </w:num>
+  <w:num w:numId="35">
+    <w:abstractNumId w:val="6"/>
+  </w:num>
+  <w:num w:numId="36">
+    <w:abstractNumId w:val="31"/>
+  </w:num>
+  <w:num w:numId="37">
+    <w:abstractNumId w:val="20"/>
   </w:num>
 </w:numbering>
 </file>
@@ -9389,7 +10680,7 @@
 </file>
 
 <file path=customXml/itemProps1.xml><?xml version="1.0" encoding="utf-8"?>
-<ds:datastoreItem xmlns:ds="http://schemas.openxmlformats.org/officeDocument/2006/customXml" ds:itemID="{64D81579-DD60-4974-97CC-06A534A5E7D5}">
+<ds:datastoreItem xmlns:ds="http://schemas.openxmlformats.org/officeDocument/2006/customXml" ds:itemID="{64E3D299-83FE-4AC2-9B21-F373674A1F8E}">
   <ds:schemaRefs>
     <ds:schemaRef ds:uri="http://schemas.openxmlformats.org/officeDocument/2006/bibliography"/>
   </ds:schemaRefs>

</xml_diff>